<commit_message>
Fixed user manual :)
</commit_message>
<xml_diff>
--- a/documentation/softdev/JMGTCC BRS_User Manual.docx
+++ b/documentation/softdev/JMGTCC BRS_User Manual.docx
@@ -1,6 +1,6 @@
 
 <file path=word/document.xml><?xml version="1.0" encoding="utf-8"?>
-<w:document xmlns:wpc="http://schemas.microsoft.com/office/word/2010/wordprocessingCanvas" xmlns:mc="http://schemas.openxmlformats.org/markup-compatibility/2006" xmlns:o="urn:schemas-microsoft-com:office:office" xmlns:r="http://schemas.openxmlformats.org/officeDocument/2006/relationships" xmlns:m="http://schemas.openxmlformats.org/officeDocument/2006/math" xmlns:v="urn:schemas-microsoft-com:vml" xmlns:wp14="http://schemas.microsoft.com/office/word/2010/wordprocessingDrawing" xmlns:wp="http://schemas.openxmlformats.org/drawingml/2006/wordprocessingDrawing" xmlns:w10="urn:schemas-microsoft-com:office:word" xmlns:w="http://schemas.openxmlformats.org/wordprocessingml/2006/main" xmlns:w14="http://schemas.microsoft.com/office/word/2010/wordml" xmlns:w15="http://schemas.microsoft.com/office/word/2012/wordml" xmlns:wpg="http://schemas.microsoft.com/office/word/2010/wordprocessingGroup" xmlns:wpi="http://schemas.microsoft.com/office/word/2010/wordprocessingInk" xmlns:wne="http://schemas.microsoft.com/office/word/2006/wordml" xmlns:wps="http://schemas.microsoft.com/office/word/2010/wordprocessingShape" mc:Ignorable="w14 w15 wp14">
+<w:document xmlns:wpc="http://schemas.microsoft.com/office/word/2010/wordprocessingCanvas" xmlns:mc="http://schemas.openxmlformats.org/markup-compatibility/2006" xmlns:o="urn:schemas-microsoft-com:office:office" xmlns:r="http://schemas.openxmlformats.org/officeDocument/2006/relationships" xmlns:m="http://schemas.openxmlformats.org/officeDocument/2006/math" xmlns:v="urn:schemas-microsoft-com:vml" xmlns:wp14="http://schemas.microsoft.com/office/word/2010/wordprocessingDrawing" xmlns:wp="http://schemas.openxmlformats.org/drawingml/2006/wordprocessingDrawing" xmlns:w10="urn:schemas-microsoft-com:office:word" xmlns:w="http://schemas.openxmlformats.org/wordprocessingml/2006/main" xmlns:w14="http://schemas.microsoft.com/office/word/2010/wordml" xmlns:wpg="http://schemas.microsoft.com/office/word/2010/wordprocessingGroup" xmlns:wpi="http://schemas.microsoft.com/office/word/2010/wordprocessingInk" xmlns:wne="http://schemas.microsoft.com/office/word/2006/wordml" xmlns:wps="http://schemas.microsoft.com/office/word/2010/wordprocessingShape" mc:Ignorable="w14 wp14">
   <w:body>
     <w:sdt>
       <w:sdtPr>
@@ -72,6 +72,7 @@
                     <w:noProof/>
                     <w:sz w:val="24"/>
                     <w:szCs w:val="24"/>
+                    <w:lang w:eastAsia="en-US"/>
                   </w:rPr>
                   <w:drawing>
                     <wp:inline distT="0" distB="0" distL="0" distR="0" wp14:anchorId="5D3D3B09" wp14:editId="110EC28E">
@@ -91,7 +92,7 @@
                               </pic:cNvPicPr>
                             </pic:nvPicPr>
                             <pic:blipFill>
-                              <a:blip r:embed="rId9" cstate="print">
+                              <a:blip r:embed="rId10" cstate="print">
                                 <a:extLst>
                                   <a:ext uri="{28A0092B-C50C-407E-A947-70E740481C1C}">
                                     <a14:useLocalDpi xmlns:a14="http://schemas.microsoft.com/office/drawing/2010/main" val="0"/>
@@ -1207,8 +1208,6 @@
                   </w:rPr>
                   <w:t>Appointment Scheduler</w:t>
                 </w:r>
-                <w:bookmarkStart w:id="0" w:name="_GoBack"/>
-                <w:bookmarkEnd w:id="0"/>
                 <w:r>
                   <w:rPr>
                     <w:noProof/>
@@ -1875,7 +1874,6 @@
           <w:r>
             <w:rPr>
               <w:noProof/>
-              <w:lang w:eastAsia="ja-JP"/>
             </w:rPr>
             <w:drawing>
               <wp:inline distT="0" distB="0" distL="0" distR="0" wp14:anchorId="7E4A85D8" wp14:editId="0BFD9B85">
@@ -1893,7 +1891,7 @@
                         <pic:cNvPicPr/>
                       </pic:nvPicPr>
                       <pic:blipFill>
-                        <a:blip r:embed="rId10" cstate="print">
+                        <a:blip r:embed="rId11" cstate="print">
                           <a:extLst>
                             <a:ext uri="{28A0092B-C50C-407E-A947-70E740481C1C}">
                               <a14:useLocalDpi xmlns:a14="http://schemas.microsoft.com/office/drawing/2010/main" val="0"/>
@@ -1934,7 +1932,7 @@
               <w:szCs w:val="36"/>
             </w:rPr>
           </w:pPr>
-          <w:bookmarkStart w:id="1" w:name="_Toc416268343"/>
+          <w:bookmarkStart w:id="0" w:name="_Toc416268343"/>
           <w:r>
             <w:rPr>
               <w:rFonts w:asciiTheme="minorHAnsi" w:hAnsiTheme="minorHAnsi"/>
@@ -1944,7 +1942,7 @@
             </w:rPr>
             <w:t>Introduction</w:t>
           </w:r>
-          <w:bookmarkEnd w:id="1"/>
+          <w:bookmarkEnd w:id="0"/>
         </w:p>
         <w:p>
           <w:pPr>
@@ -1979,7 +1977,7 @@
               <w:szCs w:val="36"/>
             </w:rPr>
           </w:pPr>
-          <w:bookmarkStart w:id="2" w:name="_Toc416268344"/>
+          <w:bookmarkStart w:id="1" w:name="_Toc416268344"/>
           <w:r>
             <w:rPr>
               <w:rFonts w:asciiTheme="minorHAnsi" w:hAnsiTheme="minorHAnsi"/>
@@ -1989,7 +1987,7 @@
             </w:rPr>
             <w:t>User Groups</w:t>
           </w:r>
-          <w:bookmarkEnd w:id="2"/>
+          <w:bookmarkEnd w:id="1"/>
         </w:p>
         <w:p>
           <w:pPr>
@@ -2095,7 +2093,7 @@
               <w:szCs w:val="36"/>
             </w:rPr>
           </w:pPr>
-          <w:bookmarkStart w:id="3" w:name="_Toc416268345"/>
+          <w:bookmarkStart w:id="2" w:name="_Toc416268345"/>
           <w:r>
             <w:rPr>
               <w:rFonts w:asciiTheme="minorHAnsi" w:hAnsiTheme="minorHAnsi"/>
@@ -2105,7 +2103,7 @@
             </w:rPr>
             <w:t>Basic Buttons</w:t>
           </w:r>
-          <w:bookmarkEnd w:id="3"/>
+          <w:bookmarkEnd w:id="2"/>
         </w:p>
         <w:p>
           <w:pPr>
@@ -2131,6 +2129,17 @@
             </w:rPr>
             <w:t>All icons listed below are basic buttons that can usually found in grid tables of the system.</w:t>
           </w:r>
+        </w:p>
+        <w:p>
+          <w:pPr>
+            <w:pStyle w:val="NoSpacing"/>
+            <w:rPr>
+              <w:sz w:val="16"/>
+              <w:szCs w:val="16"/>
+            </w:rPr>
+          </w:pPr>
+          <w:bookmarkStart w:id="3" w:name="_GoBack"/>
+          <w:bookmarkEnd w:id="3"/>
         </w:p>
         <w:tbl>
           <w:tblPr>
@@ -2252,7 +2261,6 @@
                     <w:rFonts w:asciiTheme="minorHAnsi" w:hAnsiTheme="minorHAnsi" w:cs="Arial"/>
                     <w:noProof/>
                     <w:color w:val="000000"/>
-                    <w:lang w:eastAsia="ja-JP"/>
                   </w:rPr>
                   <w:drawing>
                     <wp:inline distT="0" distB="0" distL="0" distR="0" wp14:anchorId="1B43EE19" wp14:editId="1811F214">
@@ -2272,7 +2280,7 @@
                               </pic:cNvPicPr>
                             </pic:nvPicPr>
                             <pic:blipFill>
-                              <a:blip r:embed="rId11" cstate="print"/>
+                              <a:blip r:embed="rId12" cstate="print"/>
                               <a:srcRect/>
                               <a:stretch>
                                 <a:fillRect/>
@@ -2366,7 +2374,6 @@
                     <w:rFonts w:asciiTheme="minorHAnsi" w:hAnsiTheme="minorHAnsi" w:cs="Arial"/>
                     <w:noProof/>
                     <w:color w:val="000000"/>
-                    <w:lang w:eastAsia="ja-JP"/>
                   </w:rPr>
                   <w:drawing>
                     <wp:inline distT="0" distB="0" distL="0" distR="0" wp14:anchorId="03809733" wp14:editId="77354043">
@@ -2386,7 +2393,7 @@
                               </pic:cNvPicPr>
                             </pic:nvPicPr>
                             <pic:blipFill>
-                              <a:blip r:embed="rId12" cstate="print"/>
+                              <a:blip r:embed="rId13" cstate="print"/>
                               <a:srcRect/>
                               <a:stretch>
                                 <a:fillRect/>
@@ -2482,7 +2489,6 @@
                     <w:rFonts w:asciiTheme="minorHAnsi" w:hAnsiTheme="minorHAnsi" w:cs="Arial"/>
                     <w:noProof/>
                     <w:color w:val="000000"/>
-                    <w:lang w:eastAsia="ja-JP"/>
                   </w:rPr>
                   <w:lastRenderedPageBreak/>
                   <w:drawing>
@@ -2503,7 +2509,7 @@
                               </pic:cNvPicPr>
                             </pic:nvPicPr>
                             <pic:blipFill>
-                              <a:blip r:embed="rId13" cstate="print"/>
+                              <a:blip r:embed="rId14" cstate="print"/>
                               <a:srcRect/>
                               <a:stretch>
                                 <a:fillRect/>
@@ -3050,7 +3056,6 @@
           <w:r>
             <w:rPr>
               <w:noProof/>
-              <w:lang w:eastAsia="ja-JP"/>
             </w:rPr>
             <w:drawing>
               <wp:inline distT="0" distB="0" distL="0" distR="0" wp14:anchorId="17A95662" wp14:editId="5663ABB7">
@@ -3070,7 +3075,7 @@
                         </pic:cNvPicPr>
                       </pic:nvPicPr>
                       <pic:blipFill>
-                        <a:blip r:embed="rId14">
+                        <a:blip r:embed="rId15">
                           <a:extLst>
                             <a:ext uri="{28A0092B-C50C-407E-A947-70E740481C1C}">
                               <a14:useLocalDpi xmlns:a14="http://schemas.microsoft.com/office/drawing/2010/main" val="0"/>
@@ -3167,10 +3172,9 @@
           <w:r>
             <w:rPr>
               <w:noProof/>
-              <w:lang w:eastAsia="ja-JP"/>
             </w:rPr>
             <w:drawing>
-              <wp:anchor distT="0" distB="0" distL="114300" distR="114300" simplePos="0" relativeHeight="251611648" behindDoc="1" locked="0" layoutInCell="1" allowOverlap="1" wp14:anchorId="48BF7B93" wp14:editId="74F4860C">
+              <wp:anchor distT="0" distB="0" distL="114300" distR="114300" simplePos="0" relativeHeight="251652608" behindDoc="1" locked="0" layoutInCell="1" allowOverlap="1" wp14:anchorId="48BF7B93" wp14:editId="74F4860C">
                 <wp:simplePos x="0" y="0"/>
                 <wp:positionH relativeFrom="column">
                   <wp:posOffset>82550</wp:posOffset>
@@ -3203,7 +3207,7 @@
                         </pic:cNvPicPr>
                       </pic:nvPicPr>
                       <pic:blipFill>
-                        <a:blip r:embed="rId15">
+                        <a:blip r:embed="rId16">
                           <a:extLst>
                             <a:ext uri="{28A0092B-C50C-407E-A947-70E740481C1C}">
                               <a14:useLocalDpi xmlns:a14="http://schemas.microsoft.com/office/drawing/2010/main" val="0"/>
@@ -3344,6 +3348,7 @@
               <w:numId w:val="3"/>
             </w:numPr>
           </w:pPr>
+          <w:proofErr w:type="gramStart"/>
           <w:r>
             <w:t>The</w:t>
           </w:r>
@@ -3357,7 +3362,14 @@
             <w:rPr>
               <w:b/>
             </w:rPr>
-            <w:t>create new button</w:t>
+            <w:t>create</w:t>
+          </w:r>
+          <w:proofErr w:type="gramEnd"/>
+          <w:r>
+            <w:rPr>
+              <w:b/>
+            </w:rPr>
+            <w:t xml:space="preserve"> new button</w:t>
           </w:r>
           <w:r>
             <w:t xml:space="preserve"> is illustrated in the diagram above in </w:t>
@@ -3488,7 +3500,6 @@
           <w:r>
             <w:rPr>
               <w:noProof/>
-              <w:lang w:eastAsia="ja-JP"/>
             </w:rPr>
             <w:drawing>
               <wp:inline distT="0" distB="0" distL="0" distR="0" wp14:anchorId="63C77DC8" wp14:editId="77315292">
@@ -3508,7 +3519,7 @@
                         </pic:cNvPicPr>
                       </pic:nvPicPr>
                       <pic:blipFill>
-                        <a:blip r:embed="rId16" cstate="print"/>
+                        <a:blip r:embed="rId17" cstate="print"/>
                         <a:srcRect/>
                         <a:stretch>
                           <a:fillRect/>
@@ -3580,7 +3591,6 @@
           <w:r>
             <w:rPr>
               <w:noProof/>
-              <w:lang w:eastAsia="ja-JP"/>
             </w:rPr>
             <w:drawing>
               <wp:inline distT="0" distB="0" distL="0" distR="0" wp14:anchorId="3A39A0FA" wp14:editId="4FE16D10">
@@ -3600,7 +3610,7 @@
                         </pic:cNvPicPr>
                       </pic:nvPicPr>
                       <pic:blipFill>
-                        <a:blip r:embed="rId17" cstate="print"/>
+                        <a:blip r:embed="rId18" cstate="print"/>
                         <a:srcRect/>
                         <a:stretch>
                           <a:fillRect/>
@@ -3701,7 +3711,6 @@
           <w:r>
             <w:rPr>
               <w:noProof/>
-              <w:lang w:eastAsia="ja-JP"/>
             </w:rPr>
             <w:drawing>
               <wp:inline distT="0" distB="0" distL="0" distR="0" wp14:anchorId="1621DB47" wp14:editId="2BE5EBD1">
@@ -3721,7 +3730,7 @@
                         </pic:cNvPicPr>
                       </pic:nvPicPr>
                       <pic:blipFill>
-                        <a:blip r:embed="rId18" cstate="print"/>
+                        <a:blip r:embed="rId19" cstate="print"/>
                         <a:srcRect/>
                         <a:stretch>
                           <a:fillRect/>
@@ -3868,10 +3877,9 @@
         <w:rPr>
           <w:b/>
           <w:noProof/>
-          <w:lang w:eastAsia="ja-JP"/>
         </w:rPr>
         <w:drawing>
-          <wp:anchor distT="0" distB="0" distL="114300" distR="114300" simplePos="0" relativeHeight="251643392" behindDoc="0" locked="0" layoutInCell="1" allowOverlap="1" wp14:anchorId="2BF95491" wp14:editId="172E0556">
+          <wp:anchor distT="0" distB="0" distL="114300" distR="114300" simplePos="0" relativeHeight="251655680" behindDoc="0" locked="0" layoutInCell="1" allowOverlap="1" wp14:anchorId="2BF95491" wp14:editId="172E0556">
             <wp:simplePos x="0" y="0"/>
             <wp:positionH relativeFrom="column">
               <wp:posOffset>0</wp:posOffset>
@@ -3896,7 +3904,7 @@
                     </pic:cNvPicPr>
                   </pic:nvPicPr>
                   <pic:blipFill>
-                    <a:blip r:embed="rId19">
+                    <a:blip r:embed="rId20">
                       <a:extLst>
                         <a:ext uri="{28A0092B-C50C-407E-A947-70E740481C1C}">
                           <a14:useLocalDpi xmlns:a14="http://schemas.microsoft.com/office/drawing/2010/main" val="0"/>
@@ -4004,7 +4012,6 @@
       <w:r>
         <w:rPr>
           <w:noProof/>
-          <w:lang w:eastAsia="ja-JP"/>
         </w:rPr>
         <w:drawing>
           <wp:inline distT="0" distB="0" distL="0" distR="0">
@@ -4024,7 +4031,7 @@
                     </pic:cNvPicPr>
                   </pic:nvPicPr>
                   <pic:blipFill>
-                    <a:blip r:embed="rId20">
+                    <a:blip r:embed="rId21">
                       <a:extLst>
                         <a:ext uri="{28A0092B-C50C-407E-A947-70E740481C1C}">
                           <a14:useLocalDpi xmlns:a14="http://schemas.microsoft.com/office/drawing/2010/main" val="0"/>
@@ -4303,15 +4310,7 @@
           <w:sz w:val="24"/>
           <w:szCs w:val="24"/>
         </w:rPr>
-        <w:t xml:space="preserve"> be blank. </w:t>
-      </w:r>
-      <w:r>
-        <w:rPr>
-          <w:rFonts w:ascii="Times New Roman" w:hAnsi="Times New Roman" w:cs="Times New Roman"/>
-          <w:sz w:val="24"/>
-          <w:szCs w:val="24"/>
-        </w:rPr>
-        <w:t xml:space="preserve">The user can choose his desired time from all the available office hours of JMGTCC. </w:t>
+        <w:t xml:space="preserve"> be blank. The user can choose his desired time from all the available office hours of JMGTCC. </w:t>
       </w:r>
     </w:p>
     <w:p>
@@ -4493,7 +4492,6 @@
         <w:rPr>
           <w:b/>
           <w:noProof/>
-          <w:lang w:eastAsia="ja-JP"/>
         </w:rPr>
         <w:drawing>
           <wp:inline distT="0" distB="0" distL="0" distR="0" wp14:anchorId="06C1930D" wp14:editId="4B330BB3">
@@ -4513,7 +4511,7 @@
                     </pic:cNvPicPr>
                   </pic:nvPicPr>
                   <pic:blipFill>
-                    <a:blip r:embed="rId21">
+                    <a:blip r:embed="rId22">
                       <a:extLst>
                         <a:ext uri="{28A0092B-C50C-407E-A947-70E740481C1C}">
                           <a14:useLocalDpi xmlns:a14="http://schemas.microsoft.com/office/drawing/2010/main" val="0"/>
@@ -4562,10 +4560,9 @@
       <w:r>
         <w:rPr>
           <w:noProof/>
-          <w:lang w:eastAsia="ja-JP"/>
         </w:rPr>
         <w:drawing>
-          <wp:anchor distT="0" distB="0" distL="114300" distR="114300" simplePos="0" relativeHeight="251654656" behindDoc="0" locked="0" layoutInCell="1" allowOverlap="1" wp14:anchorId="2E64D15E" wp14:editId="6CC0CDED">
+          <wp:anchor distT="0" distB="0" distL="114300" distR="114300" simplePos="0" relativeHeight="251657728" behindDoc="0" locked="0" layoutInCell="1" allowOverlap="1" wp14:anchorId="2E64D15E" wp14:editId="6CC0CDED">
             <wp:simplePos x="0" y="0"/>
             <wp:positionH relativeFrom="column">
               <wp:posOffset>-21812</wp:posOffset>
@@ -4590,7 +4587,7 @@
                     </pic:cNvPicPr>
                   </pic:nvPicPr>
                   <pic:blipFill>
-                    <a:blip r:embed="rId22">
+                    <a:blip r:embed="rId23">
                       <a:extLst>
                         <a:ext uri="{28A0092B-C50C-407E-A947-70E740481C1C}">
                           <a14:useLocalDpi xmlns:a14="http://schemas.microsoft.com/office/drawing/2010/main" val="0"/>
@@ -4650,9 +4647,13 @@
       </w:pPr>
     </w:p>
     <w:p>
+      <w:proofErr w:type="spellStart"/>
+      <w:proofErr w:type="gramStart"/>
       <w:r>
         <w:t>Asi</w:t>
       </w:r>
+      <w:proofErr w:type="spellEnd"/>
+      <w:proofErr w:type="gramEnd"/>
     </w:p>
     <w:p/>
     <w:p/>
@@ -4691,10 +4692,9 @@
       <w:r>
         <w:rPr>
           <w:noProof/>
-          <w:lang w:eastAsia="ja-JP"/>
         </w:rPr>
         <w:drawing>
-          <wp:anchor distT="0" distB="0" distL="114300" distR="114300" simplePos="0" relativeHeight="251665920" behindDoc="0" locked="0" layoutInCell="1" allowOverlap="1" wp14:anchorId="2ED4C092" wp14:editId="32EC703D">
+          <wp:anchor distT="0" distB="0" distL="114300" distR="114300" simplePos="0" relativeHeight="251659776" behindDoc="0" locked="0" layoutInCell="1" allowOverlap="1" wp14:anchorId="2ED4C092" wp14:editId="32EC703D">
             <wp:simplePos x="0" y="0"/>
             <wp:positionH relativeFrom="column">
               <wp:posOffset>0</wp:posOffset>
@@ -4719,7 +4719,7 @@
                     </pic:cNvPicPr>
                   </pic:nvPicPr>
                   <pic:blipFill>
-                    <a:blip r:embed="rId23">
+                    <a:blip r:embed="rId24">
                       <a:extLst>
                         <a:ext uri="{28A0092B-C50C-407E-A947-70E740481C1C}">
                           <a14:useLocalDpi xmlns:a14="http://schemas.microsoft.com/office/drawing/2010/main" val="0"/>
@@ -4987,9 +4987,10 @@
           <w:noProof/>
           <w:sz w:val="24"/>
           <w:szCs w:val="24"/>
+          <w:lang w:eastAsia="en-US"/>
         </w:rPr>
         <w:drawing>
-          <wp:anchor distT="0" distB="0" distL="114300" distR="114300" simplePos="0" relativeHeight="251692544" behindDoc="0" locked="0" layoutInCell="1" allowOverlap="1" wp14:anchorId="5E0CDA82" wp14:editId="2E279B26">
+          <wp:anchor distT="0" distB="0" distL="114300" distR="114300" simplePos="0" relativeHeight="251661824" behindDoc="0" locked="0" layoutInCell="1" allowOverlap="1" wp14:anchorId="5E0CDA82" wp14:editId="2E279B26">
             <wp:simplePos x="0" y="0"/>
             <wp:positionH relativeFrom="column">
               <wp:posOffset>-680</wp:posOffset>
@@ -5014,7 +5015,7 @@
                     </pic:cNvPicPr>
                   </pic:nvPicPr>
                   <pic:blipFill>
-                    <a:blip r:embed="rId24">
+                    <a:blip r:embed="rId25">
                       <a:extLst>
                         <a:ext uri="{28A0092B-C50C-407E-A947-70E740481C1C}">
                           <a14:useLocalDpi xmlns:a14="http://schemas.microsoft.com/office/drawing/2010/main" val="0"/>
@@ -5529,7 +5530,15 @@
         <w:jc w:val="both"/>
       </w:pPr>
       <w:r>
-        <w:t>This was for user who only wanted to avail the tour package of JMGTCC. When the user selected this option, the travel agency will assume that the user already have a plane ticket or the plane tickets won’t be included in the package</w:t>
+        <w:t xml:space="preserve">This was for user who only wanted to avail the tour package of JMGTCC. When the user selected this option, the travel agency will assume that the </w:t>
+      </w:r>
+      <w:proofErr w:type="gramStart"/>
+      <w:r>
+        <w:t>user already have</w:t>
+      </w:r>
+      <w:proofErr w:type="gramEnd"/>
+      <w:r>
+        <w:t xml:space="preserve"> a plane ticket or the plane tickets won’t be included in the package</w:t>
       </w:r>
       <w:r>
         <w:t xml:space="preserve">. </w:t>
@@ -5597,10 +5606,9 @@
       <w:r>
         <w:rPr>
           <w:noProof/>
-          <w:lang w:eastAsia="ja-JP"/>
         </w:rPr>
         <w:drawing>
-          <wp:anchor distT="0" distB="0" distL="114300" distR="114300" simplePos="0" relativeHeight="251638272" behindDoc="1" locked="0" layoutInCell="1" allowOverlap="1" wp14:anchorId="3EB80A60" wp14:editId="3572E981">
+          <wp:anchor distT="0" distB="0" distL="114300" distR="114300" simplePos="0" relativeHeight="251654656" behindDoc="1" locked="0" layoutInCell="1" allowOverlap="1" wp14:anchorId="3EB80A60" wp14:editId="3572E981">
             <wp:simplePos x="0" y="0"/>
             <wp:positionH relativeFrom="column">
               <wp:posOffset>466725</wp:posOffset>
@@ -5633,7 +5641,7 @@
                     </pic:cNvPicPr>
                   </pic:nvPicPr>
                   <pic:blipFill>
-                    <a:blip r:embed="rId25">
+                    <a:blip r:embed="rId26">
                       <a:extLst>
                         <a:ext uri="{28A0092B-C50C-407E-A947-70E740481C1C}">
                           <a14:useLocalDpi xmlns:a14="http://schemas.microsoft.com/office/drawing/2010/main" val="0"/>
@@ -5858,10 +5866,9 @@
       <w:r>
         <w:rPr>
           <w:noProof/>
-          <w:lang w:eastAsia="ja-JP"/>
         </w:rPr>
         <w:drawing>
-          <wp:anchor distT="0" distB="0" distL="114300" distR="114300" simplePos="0" relativeHeight="251652608" behindDoc="1" locked="0" layoutInCell="1" allowOverlap="1" wp14:anchorId="3B5DDFA1" wp14:editId="1B58E474">
+          <wp:anchor distT="0" distB="0" distL="114300" distR="114300" simplePos="0" relativeHeight="251656704" behindDoc="1" locked="0" layoutInCell="1" allowOverlap="1" wp14:anchorId="3B5DDFA1" wp14:editId="1B58E474">
             <wp:simplePos x="0" y="0"/>
             <wp:positionH relativeFrom="column">
               <wp:posOffset>404808</wp:posOffset>
@@ -5894,7 +5901,7 @@
                     </pic:cNvPicPr>
                   </pic:nvPicPr>
                   <pic:blipFill>
-                    <a:blip r:embed="rId26">
+                    <a:blip r:embed="rId27">
                       <a:extLst>
                         <a:ext uri="{28A0092B-C50C-407E-A947-70E740481C1C}">
                           <a14:useLocalDpi xmlns:a14="http://schemas.microsoft.com/office/drawing/2010/main" val="0"/>
@@ -6142,10 +6149,9 @@
       <w:r>
         <w:rPr>
           <w:noProof/>
-          <w:lang w:eastAsia="ja-JP"/>
         </w:rPr>
         <w:drawing>
-          <wp:anchor distT="0" distB="0" distL="114300" distR="114300" simplePos="0" relativeHeight="251662848" behindDoc="1" locked="0" layoutInCell="1" allowOverlap="1" wp14:anchorId="33B5B669" wp14:editId="5D23A944">
+          <wp:anchor distT="0" distB="0" distL="114300" distR="114300" simplePos="0" relativeHeight="251658752" behindDoc="1" locked="0" layoutInCell="1" allowOverlap="1" wp14:anchorId="33B5B669" wp14:editId="5D23A944">
             <wp:simplePos x="0" y="0"/>
             <wp:positionH relativeFrom="column">
               <wp:posOffset>471426</wp:posOffset>
@@ -6178,7 +6184,7 @@
                     </pic:cNvPicPr>
                   </pic:nvPicPr>
                   <pic:blipFill>
-                    <a:blip r:embed="rId27">
+                    <a:blip r:embed="rId28">
                       <a:extLst>
                         <a:ext uri="{28A0092B-C50C-407E-A947-70E740481C1C}">
                           <a14:useLocalDpi xmlns:a14="http://schemas.microsoft.com/office/drawing/2010/main" val="0"/>
@@ -6349,10 +6355,9 @@
       <w:r>
         <w:rPr>
           <w:noProof/>
-          <w:lang w:eastAsia="ja-JP"/>
         </w:rPr>
         <w:drawing>
-          <wp:anchor distT="0" distB="0" distL="114300" distR="114300" simplePos="0" relativeHeight="251665920" behindDoc="1" locked="0" layoutInCell="1" allowOverlap="1" wp14:anchorId="50836729" wp14:editId="5C198275">
+          <wp:anchor distT="0" distB="0" distL="114300" distR="114300" simplePos="0" relativeHeight="251660800" behindDoc="1" locked="0" layoutInCell="1" allowOverlap="1" wp14:anchorId="50836729" wp14:editId="5C198275">
             <wp:simplePos x="0" y="0"/>
             <wp:positionH relativeFrom="column">
               <wp:posOffset>427512</wp:posOffset>
@@ -6385,7 +6390,7 @@
                     </pic:cNvPicPr>
                   </pic:nvPicPr>
                   <pic:blipFill>
-                    <a:blip r:embed="rId28">
+                    <a:blip r:embed="rId29">
                       <a:extLst>
                         <a:ext uri="{28A0092B-C50C-407E-A947-70E740481C1C}">
                           <a14:useLocalDpi xmlns:a14="http://schemas.microsoft.com/office/drawing/2010/main" val="0"/>
@@ -6581,10 +6586,9 @@
       <w:r>
         <w:rPr>
           <w:noProof/>
-          <w:lang w:eastAsia="ja-JP"/>
         </w:rPr>
         <w:drawing>
-          <wp:anchor distT="0" distB="0" distL="114300" distR="114300" simplePos="0" relativeHeight="251692544" behindDoc="1" locked="0" layoutInCell="1" allowOverlap="1" wp14:anchorId="081DA061" wp14:editId="739E4F4D">
+          <wp:anchor distT="0" distB="0" distL="114300" distR="114300" simplePos="0" relativeHeight="251662848" behindDoc="1" locked="0" layoutInCell="1" allowOverlap="1" wp14:anchorId="081DA061" wp14:editId="739E4F4D">
             <wp:simplePos x="0" y="0"/>
             <wp:positionH relativeFrom="column">
               <wp:posOffset>11340</wp:posOffset>
@@ -6617,7 +6621,7 @@
                     </pic:cNvPicPr>
                   </pic:nvPicPr>
                   <pic:blipFill>
-                    <a:blip r:embed="rId29">
+                    <a:blip r:embed="rId30">
                       <a:extLst>
                         <a:ext uri="{28A0092B-C50C-407E-A947-70E740481C1C}">
                           <a14:useLocalDpi xmlns:a14="http://schemas.microsoft.com/office/drawing/2010/main" val="0"/>
@@ -6729,7 +6733,15 @@
         <w:t xml:space="preserve">When the user selected this option, the travel agency will assume that the user will avail both the travel and tour arrangement package deal. </w:t>
       </w:r>
       <w:r>
-        <w:t xml:space="preserve">The only difference between this option from the Travel Arrangement is that it has an additional field called </w:t>
+        <w:t xml:space="preserve">The only difference between this </w:t>
+      </w:r>
+      <w:proofErr w:type="gramStart"/>
+      <w:r>
+        <w:t>option</w:t>
+      </w:r>
+      <w:proofErr w:type="gramEnd"/>
+      <w:r>
+        <w:t xml:space="preserve"> from the Travel Arrangement is that it has an additional field called </w:t>
       </w:r>
       <w:r>
         <w:rPr>
@@ -6767,10 +6779,9 @@
       <w:r>
         <w:rPr>
           <w:noProof/>
-          <w:lang w:eastAsia="ja-JP"/>
         </w:rPr>
         <w:drawing>
-          <wp:anchor distT="0" distB="0" distL="114300" distR="114300" simplePos="0" relativeHeight="251616768" behindDoc="1" locked="0" layoutInCell="1" allowOverlap="1" wp14:anchorId="1F61A281" wp14:editId="7FA3E3E9">
+          <wp:anchor distT="0" distB="0" distL="114300" distR="114300" simplePos="0" relativeHeight="251653632" behindDoc="1" locked="0" layoutInCell="1" allowOverlap="1" wp14:anchorId="1F61A281" wp14:editId="7FA3E3E9">
             <wp:simplePos x="0" y="0"/>
             <wp:positionH relativeFrom="column">
               <wp:posOffset>13926</wp:posOffset>
@@ -6803,7 +6814,7 @@
                     </pic:cNvPicPr>
                   </pic:nvPicPr>
                   <pic:blipFill>
-                    <a:blip r:embed="rId30">
+                    <a:blip r:embed="rId31">
                       <a:extLst>
                         <a:ext uri="{28A0092B-C50C-407E-A947-70E740481C1C}">
                           <a14:useLocalDpi xmlns:a14="http://schemas.microsoft.com/office/drawing/2010/main" val="0"/>
@@ -6945,7 +6956,6 @@
           <w:noProof/>
           <w:sz w:val="32"/>
           <w:szCs w:val="32"/>
-          <w:lang w:eastAsia="ja-JP"/>
         </w:rPr>
         <w:drawing>
           <wp:inline distT="0" distB="0" distL="0" distR="0">
@@ -6965,7 +6975,7 @@
                     </pic:cNvPicPr>
                   </pic:nvPicPr>
                   <pic:blipFill>
-                    <a:blip r:embed="rId31">
+                    <a:blip r:embed="rId32">
                       <a:extLst>
                         <a:ext uri="{28A0092B-C50C-407E-A947-70E740481C1C}">
                           <a14:useLocalDpi xmlns:a14="http://schemas.microsoft.com/office/drawing/2010/main" val="0"/>
@@ -7125,7 +7135,15 @@
         <w:jc w:val="both"/>
       </w:pPr>
       <w:r>
-        <w:t>Click the chat box located at the lower right of the screen. The box will automatically pop out and will inform you if there are any online operators but offline operators doesn’t mean you cannot start a conversion you may still proceed with your inquiries.</w:t>
+        <w:t xml:space="preserve">Click the chat box located at the lower right of the screen. The box will automatically pop out and will inform you if there are any online operators but offline operators </w:t>
+      </w:r>
+      <w:proofErr w:type="gramStart"/>
+      <w:r>
+        <w:t>doesn’t</w:t>
+      </w:r>
+      <w:proofErr w:type="gramEnd"/>
+      <w:r>
+        <w:t xml:space="preserve"> mean you cannot start a conversion you may still proceed with your inquiries.</w:t>
       </w:r>
     </w:p>
     <w:p>
@@ -7196,7 +7214,6 @@
       <w:r>
         <w:rPr>
           <w:noProof/>
-          <w:lang w:eastAsia="ja-JP"/>
         </w:rPr>
         <w:drawing>
           <wp:inline distT="0" distB="0" distL="0" distR="0" wp14:anchorId="0A8BE629" wp14:editId="3409580F">
@@ -7216,7 +7233,7 @@
                     </pic:cNvPicPr>
                   </pic:nvPicPr>
                   <pic:blipFill>
-                    <a:blip r:embed="rId32">
+                    <a:blip r:embed="rId33">
                       <a:extLst>
                         <a:ext uri="{28A0092B-C50C-407E-A947-70E740481C1C}">
                           <a14:useLocalDpi xmlns:a14="http://schemas.microsoft.com/office/drawing/2010/main" val="0"/>
@@ -7298,7 +7315,6 @@
       <w:r>
         <w:rPr>
           <w:noProof/>
-          <w:lang w:eastAsia="ja-JP"/>
         </w:rPr>
         <w:drawing>
           <wp:inline distT="0" distB="0" distL="0" distR="0" wp14:anchorId="01903AA4" wp14:editId="1526595B">
@@ -7318,7 +7334,7 @@
                     </pic:cNvPicPr>
                   </pic:nvPicPr>
                   <pic:blipFill>
-                    <a:blip r:embed="rId33" cstate="print"/>
+                    <a:blip r:embed="rId34" cstate="print"/>
                     <a:srcRect/>
                     <a:stretch>
                       <a:fillRect/>
@@ -7372,7 +7388,6 @@
       <w:r>
         <w:rPr>
           <w:noProof/>
-          <w:lang w:eastAsia="ja-JP"/>
         </w:rPr>
         <w:drawing>
           <wp:inline distT="0" distB="0" distL="0" distR="0" wp14:anchorId="7B3EBF3D" wp14:editId="313B81EE">
@@ -7392,7 +7407,7 @@
                     </pic:cNvPicPr>
                   </pic:nvPicPr>
                   <pic:blipFill>
-                    <a:blip r:embed="rId34" cstate="print"/>
+                    <a:blip r:embed="rId35" cstate="print"/>
                     <a:srcRect/>
                     <a:stretch>
                       <a:fillRect/>
@@ -7474,7 +7489,6 @@
       <w:r>
         <w:rPr>
           <w:noProof/>
-          <w:lang w:eastAsia="ja-JP"/>
         </w:rPr>
         <w:drawing>
           <wp:inline distT="0" distB="0" distL="0" distR="0" wp14:anchorId="52F465F2" wp14:editId="04F7D0A1">
@@ -7494,7 +7508,7 @@
                     </pic:cNvPicPr>
                   </pic:nvPicPr>
                   <pic:blipFill>
-                    <a:blip r:embed="rId35" cstate="print"/>
+                    <a:blip r:embed="rId36" cstate="print"/>
                     <a:srcRect/>
                     <a:stretch>
                       <a:fillRect/>
@@ -7537,7 +7551,6 @@
       <w:r>
         <w:rPr>
           <w:noProof/>
-          <w:lang w:eastAsia="ja-JP"/>
         </w:rPr>
         <w:drawing>
           <wp:inline distT="0" distB="0" distL="0" distR="0" wp14:anchorId="320B708E" wp14:editId="7BE9B6AC">
@@ -7557,7 +7570,7 @@
                     </pic:cNvPicPr>
                   </pic:nvPicPr>
                   <pic:blipFill>
-                    <a:blip r:embed="rId36" cstate="print"/>
+                    <a:blip r:embed="rId37" cstate="print"/>
                     <a:srcRect/>
                     <a:stretch>
                       <a:fillRect/>
@@ -7589,7 +7602,15 @@
     <w:p/>
     <w:p>
       <w:r>
-        <w:t>In the upper center of the screen you may see two floating buttons that are orange at start. If the button is orange then it currently means that you as an operator is unavailable but if it is green then you are available for conversation. The two buttons are for the private chat or the personal chat and the default widget of the website.</w:t>
+        <w:t xml:space="preserve">In the upper center of the screen you may see two floating buttons that are orange at start. If the button is orange then it currently means that you as an operator </w:t>
+      </w:r>
+      <w:proofErr w:type="gramStart"/>
+      <w:r>
+        <w:t>is</w:t>
+      </w:r>
+      <w:proofErr w:type="gramEnd"/>
+      <w:r>
+        <w:t xml:space="preserve"> unavailable but if it is green then you are available for conversation. The two buttons are for the private chat or the personal chat and the default widget of the website.</w:t>
       </w:r>
     </w:p>
     <w:p/>
@@ -7603,7 +7624,6 @@
       <w:r>
         <w:rPr>
           <w:noProof/>
-          <w:lang w:eastAsia="ja-JP"/>
         </w:rPr>
         <w:drawing>
           <wp:inline distT="0" distB="0" distL="0" distR="0" wp14:anchorId="5011E270" wp14:editId="5928C990">
@@ -7623,7 +7643,7 @@
                     </pic:cNvPicPr>
                   </pic:nvPicPr>
                   <pic:blipFill>
-                    <a:blip r:embed="rId37" cstate="print"/>
+                    <a:blip r:embed="rId38" cstate="print"/>
                     <a:srcRect/>
                     <a:stretch>
                       <a:fillRect/>
@@ -7664,8 +7684,8 @@
       </w:r>
     </w:p>
     <w:sectPr>
-      <w:headerReference w:type="default" r:id="rId38"/>
-      <w:footerReference w:type="default" r:id="rId39"/>
+      <w:headerReference w:type="default" r:id="rId39"/>
+      <w:footerReference w:type="default" r:id="rId40"/>
       <w:type w:val="continuous"/>
       <w:pgSz w:w="12240" w:h="15840"/>
       <w:pgMar w:top="1440" w:right="1440" w:bottom="1440" w:left="1440" w:header="720" w:footer="720" w:gutter="0"/>
@@ -7679,7 +7699,7 @@
 </file>
 
 <file path=word/endnotes.xml><?xml version="1.0" encoding="utf-8"?>
-<w:endnotes xmlns:wpc="http://schemas.microsoft.com/office/word/2010/wordprocessingCanvas" xmlns:mc="http://schemas.openxmlformats.org/markup-compatibility/2006" xmlns:o="urn:schemas-microsoft-com:office:office" xmlns:r="http://schemas.openxmlformats.org/officeDocument/2006/relationships" xmlns:m="http://schemas.openxmlformats.org/officeDocument/2006/math" xmlns:v="urn:schemas-microsoft-com:vml" xmlns:wp14="http://schemas.microsoft.com/office/word/2010/wordprocessingDrawing" xmlns:wp="http://schemas.openxmlformats.org/drawingml/2006/wordprocessingDrawing" xmlns:w10="urn:schemas-microsoft-com:office:word" xmlns:w="http://schemas.openxmlformats.org/wordprocessingml/2006/main" xmlns:w14="http://schemas.microsoft.com/office/word/2010/wordml" xmlns:w15="http://schemas.microsoft.com/office/word/2012/wordml" xmlns:wpg="http://schemas.microsoft.com/office/word/2010/wordprocessingGroup" xmlns:wpi="http://schemas.microsoft.com/office/word/2010/wordprocessingInk" xmlns:wne="http://schemas.microsoft.com/office/word/2006/wordml" xmlns:wps="http://schemas.microsoft.com/office/word/2010/wordprocessingShape" mc:Ignorable="w14 w15 wp14">
+<w:endnotes xmlns:wpc="http://schemas.microsoft.com/office/word/2010/wordprocessingCanvas" xmlns:mc="http://schemas.openxmlformats.org/markup-compatibility/2006" xmlns:o="urn:schemas-microsoft-com:office:office" xmlns:r="http://schemas.openxmlformats.org/officeDocument/2006/relationships" xmlns:m="http://schemas.openxmlformats.org/officeDocument/2006/math" xmlns:v="urn:schemas-microsoft-com:vml" xmlns:wp14="http://schemas.microsoft.com/office/word/2010/wordprocessingDrawing" xmlns:wp="http://schemas.openxmlformats.org/drawingml/2006/wordprocessingDrawing" xmlns:w10="urn:schemas-microsoft-com:office:word" xmlns:w="http://schemas.openxmlformats.org/wordprocessingml/2006/main" xmlns:w14="http://schemas.microsoft.com/office/word/2010/wordml" xmlns:wpg="http://schemas.microsoft.com/office/word/2010/wordprocessingGroup" xmlns:wpi="http://schemas.microsoft.com/office/word/2010/wordprocessingInk" xmlns:wne="http://schemas.microsoft.com/office/word/2006/wordml" xmlns:wps="http://schemas.microsoft.com/office/word/2010/wordprocessingShape" mc:Ignorable="w14 wp14">
   <w:endnote w:type="separator" w:id="-1">
     <w:p>
       <w:r>
@@ -7698,7 +7718,7 @@
 </file>
 
 <file path=word/footer1.xml><?xml version="1.0" encoding="utf-8"?>
-<w:ftr xmlns:wpc="http://schemas.microsoft.com/office/word/2010/wordprocessingCanvas" xmlns:mc="http://schemas.openxmlformats.org/markup-compatibility/2006" xmlns:o="urn:schemas-microsoft-com:office:office" xmlns:r="http://schemas.openxmlformats.org/officeDocument/2006/relationships" xmlns:m="http://schemas.openxmlformats.org/officeDocument/2006/math" xmlns:v="urn:schemas-microsoft-com:vml" xmlns:wp14="http://schemas.microsoft.com/office/word/2010/wordprocessingDrawing" xmlns:wp="http://schemas.openxmlformats.org/drawingml/2006/wordprocessingDrawing" xmlns:w10="urn:schemas-microsoft-com:office:word" xmlns:w="http://schemas.openxmlformats.org/wordprocessingml/2006/main" xmlns:w14="http://schemas.microsoft.com/office/word/2010/wordml" xmlns:w15="http://schemas.microsoft.com/office/word/2012/wordml" xmlns:wpg="http://schemas.microsoft.com/office/word/2010/wordprocessingGroup" xmlns:wpi="http://schemas.microsoft.com/office/word/2010/wordprocessingInk" xmlns:wne="http://schemas.microsoft.com/office/word/2006/wordml" xmlns:wps="http://schemas.microsoft.com/office/word/2010/wordprocessingShape" mc:Ignorable="w14 w15 wp14">
+<w:ftr xmlns:wpc="http://schemas.microsoft.com/office/word/2010/wordprocessingCanvas" xmlns:mc="http://schemas.openxmlformats.org/markup-compatibility/2006" xmlns:o="urn:schemas-microsoft-com:office:office" xmlns:r="http://schemas.openxmlformats.org/officeDocument/2006/relationships" xmlns:m="http://schemas.openxmlformats.org/officeDocument/2006/math" xmlns:v="urn:schemas-microsoft-com:vml" xmlns:wp14="http://schemas.microsoft.com/office/word/2010/wordprocessingDrawing" xmlns:wp="http://schemas.openxmlformats.org/drawingml/2006/wordprocessingDrawing" xmlns:w10="urn:schemas-microsoft-com:office:word" xmlns:w="http://schemas.openxmlformats.org/wordprocessingml/2006/main" xmlns:w14="http://schemas.microsoft.com/office/word/2010/wordml" xmlns:wpg="http://schemas.microsoft.com/office/word/2010/wordprocessingGroup" xmlns:wpi="http://schemas.microsoft.com/office/word/2010/wordprocessingInk" xmlns:wne="http://schemas.microsoft.com/office/word/2006/wordml" xmlns:wps="http://schemas.microsoft.com/office/word/2010/wordprocessingShape" mc:Ignorable="w14 wp14">
   <w:tbl>
     <w:tblPr>
       <w:tblW w:w="5000" w:type="pct"/>
@@ -7755,7 +7775,7 @@
               <w:sz w:val="32"/>
               <w:szCs w:val="32"/>
             </w:rPr>
-            <w:t>4</w:t>
+            <w:t>18</w:t>
           </w:r>
           <w:r>
             <w:rPr>
@@ -7791,7 +7811,7 @@
 </file>
 
 <file path=word/footnotes.xml><?xml version="1.0" encoding="utf-8"?>
-<w:footnotes xmlns:wpc="http://schemas.microsoft.com/office/word/2010/wordprocessingCanvas" xmlns:mc="http://schemas.openxmlformats.org/markup-compatibility/2006" xmlns:o="urn:schemas-microsoft-com:office:office" xmlns:r="http://schemas.openxmlformats.org/officeDocument/2006/relationships" xmlns:m="http://schemas.openxmlformats.org/officeDocument/2006/math" xmlns:v="urn:schemas-microsoft-com:vml" xmlns:wp14="http://schemas.microsoft.com/office/word/2010/wordprocessingDrawing" xmlns:wp="http://schemas.openxmlformats.org/drawingml/2006/wordprocessingDrawing" xmlns:w10="urn:schemas-microsoft-com:office:word" xmlns:w="http://schemas.openxmlformats.org/wordprocessingml/2006/main" xmlns:w14="http://schemas.microsoft.com/office/word/2010/wordml" xmlns:w15="http://schemas.microsoft.com/office/word/2012/wordml" xmlns:wpg="http://schemas.microsoft.com/office/word/2010/wordprocessingGroup" xmlns:wpi="http://schemas.microsoft.com/office/word/2010/wordprocessingInk" xmlns:wne="http://schemas.microsoft.com/office/word/2006/wordml" xmlns:wps="http://schemas.microsoft.com/office/word/2010/wordprocessingShape" mc:Ignorable="w14 w15 wp14">
+<w:footnotes xmlns:wpc="http://schemas.microsoft.com/office/word/2010/wordprocessingCanvas" xmlns:mc="http://schemas.openxmlformats.org/markup-compatibility/2006" xmlns:o="urn:schemas-microsoft-com:office:office" xmlns:r="http://schemas.openxmlformats.org/officeDocument/2006/relationships" xmlns:m="http://schemas.openxmlformats.org/officeDocument/2006/math" xmlns:v="urn:schemas-microsoft-com:vml" xmlns:wp14="http://schemas.microsoft.com/office/word/2010/wordprocessingDrawing" xmlns:wp="http://schemas.openxmlformats.org/drawingml/2006/wordprocessingDrawing" xmlns:w10="urn:schemas-microsoft-com:office:word" xmlns:w="http://schemas.openxmlformats.org/wordprocessingml/2006/main" xmlns:w14="http://schemas.microsoft.com/office/word/2010/wordml" xmlns:wpg="http://schemas.microsoft.com/office/word/2010/wordprocessingGroup" xmlns:wpi="http://schemas.microsoft.com/office/word/2010/wordprocessingInk" xmlns:wne="http://schemas.microsoft.com/office/word/2006/wordml" xmlns:wps="http://schemas.microsoft.com/office/word/2010/wordprocessingShape" mc:Ignorable="w14 wp14">
   <w:footnote w:type="separator" w:id="-1">
     <w:p>
       <w:r>
@@ -7810,7 +7830,7 @@
 </file>
 
 <file path=word/header1.xml><?xml version="1.0" encoding="utf-8"?>
-<w:hdr xmlns:wpc="http://schemas.microsoft.com/office/word/2010/wordprocessingCanvas" xmlns:mc="http://schemas.openxmlformats.org/markup-compatibility/2006" xmlns:o="urn:schemas-microsoft-com:office:office" xmlns:r="http://schemas.openxmlformats.org/officeDocument/2006/relationships" xmlns:m="http://schemas.openxmlformats.org/officeDocument/2006/math" xmlns:v="urn:schemas-microsoft-com:vml" xmlns:wp14="http://schemas.microsoft.com/office/word/2010/wordprocessingDrawing" xmlns:wp="http://schemas.openxmlformats.org/drawingml/2006/wordprocessingDrawing" xmlns:w10="urn:schemas-microsoft-com:office:word" xmlns:w="http://schemas.openxmlformats.org/wordprocessingml/2006/main" xmlns:w14="http://schemas.microsoft.com/office/word/2010/wordml" xmlns:w15="http://schemas.microsoft.com/office/word/2012/wordml" xmlns:wpg="http://schemas.microsoft.com/office/word/2010/wordprocessingGroup" xmlns:wpi="http://schemas.microsoft.com/office/word/2010/wordprocessingInk" xmlns:wne="http://schemas.microsoft.com/office/word/2006/wordml" xmlns:wps="http://schemas.microsoft.com/office/word/2010/wordprocessingShape" mc:Ignorable="w14 w15 wp14">
+<w:hdr xmlns:wpc="http://schemas.microsoft.com/office/word/2010/wordprocessingCanvas" xmlns:mc="http://schemas.openxmlformats.org/markup-compatibility/2006" xmlns:o="urn:schemas-microsoft-com:office:office" xmlns:r="http://schemas.openxmlformats.org/officeDocument/2006/relationships" xmlns:m="http://schemas.openxmlformats.org/officeDocument/2006/math" xmlns:v="urn:schemas-microsoft-com:vml" xmlns:wp14="http://schemas.microsoft.com/office/word/2010/wordprocessingDrawing" xmlns:wp="http://schemas.openxmlformats.org/drawingml/2006/wordprocessingDrawing" xmlns:w10="urn:schemas-microsoft-com:office:word" xmlns:w="http://schemas.openxmlformats.org/wordprocessingml/2006/main" xmlns:w14="http://schemas.microsoft.com/office/word/2010/wordml" xmlns:wpg="http://schemas.microsoft.com/office/word/2010/wordprocessingGroup" xmlns:wpi="http://schemas.microsoft.com/office/word/2010/wordprocessingInk" xmlns:wne="http://schemas.microsoft.com/office/word/2006/wordml" xmlns:wps="http://schemas.microsoft.com/office/word/2010/wordprocessingShape" mc:Ignorable="w14 wp14">
   <w:tbl>
     <w:tblPr>
       <w:tblW w:w="5000" w:type="pct"/>
@@ -7935,7 +7955,7 @@
 </file>
 
 <file path=word/numbering.xml><?xml version="1.0" encoding="utf-8"?>
-<w:numbering xmlns:wpc="http://schemas.microsoft.com/office/word/2010/wordprocessingCanvas" xmlns:mc="http://schemas.openxmlformats.org/markup-compatibility/2006" xmlns:o="urn:schemas-microsoft-com:office:office" xmlns:r="http://schemas.openxmlformats.org/officeDocument/2006/relationships" xmlns:m="http://schemas.openxmlformats.org/officeDocument/2006/math" xmlns:v="urn:schemas-microsoft-com:vml" xmlns:wp14="http://schemas.microsoft.com/office/word/2010/wordprocessingDrawing" xmlns:wp="http://schemas.openxmlformats.org/drawingml/2006/wordprocessingDrawing" xmlns:w10="urn:schemas-microsoft-com:office:word" xmlns:w="http://schemas.openxmlformats.org/wordprocessingml/2006/main" xmlns:w14="http://schemas.microsoft.com/office/word/2010/wordml" xmlns:w15="http://schemas.microsoft.com/office/word/2012/wordml" xmlns:wpg="http://schemas.microsoft.com/office/word/2010/wordprocessingGroup" xmlns:wpi="http://schemas.microsoft.com/office/word/2010/wordprocessingInk" xmlns:wne="http://schemas.microsoft.com/office/word/2006/wordml" xmlns:wps="http://schemas.microsoft.com/office/word/2010/wordprocessingShape" mc:Ignorable="w14 w15 wp14">
+<w:numbering xmlns:wpc="http://schemas.microsoft.com/office/word/2010/wordprocessingCanvas" xmlns:mc="http://schemas.openxmlformats.org/markup-compatibility/2006" xmlns:o="urn:schemas-microsoft-com:office:office" xmlns:r="http://schemas.openxmlformats.org/officeDocument/2006/relationships" xmlns:m="http://schemas.openxmlformats.org/officeDocument/2006/math" xmlns:v="urn:schemas-microsoft-com:vml" xmlns:wp14="http://schemas.microsoft.com/office/word/2010/wordprocessingDrawing" xmlns:wp="http://schemas.openxmlformats.org/drawingml/2006/wordprocessingDrawing" xmlns:w10="urn:schemas-microsoft-com:office:word" xmlns:w="http://schemas.openxmlformats.org/wordprocessingml/2006/main" xmlns:w14="http://schemas.microsoft.com/office/word/2010/wordml" xmlns:wpg="http://schemas.microsoft.com/office/word/2010/wordprocessingGroup" xmlns:wpi="http://schemas.microsoft.com/office/word/2010/wordprocessingInk" xmlns:wne="http://schemas.microsoft.com/office/word/2006/wordml" xmlns:wps="http://schemas.microsoft.com/office/word/2010/wordprocessingShape" mc:Ignorable="w14 wp14">
   <w:numPicBullet w:numPicBulletId="0">
     <w:pict>
       <v:shapetype id="_x0000_t75" coordsize="21600,21600" o:spt="75" o:preferrelative="t" path="m@4@5l@4@11@9@11@9@5xe" filled="f" stroked="f">
@@ -7957,7 +7977,7 @@
         <v:path o:extrusionok="f" gradientshapeok="t" o:connecttype="rect"/>
         <o:lock v:ext="edit" aspectratio="t"/>
       </v:shapetype>
-      <v:shape id="_x0000_i1197" type="#_x0000_t75" style="width:10.9pt;height:10.9pt" o:bullet="t">
+      <v:shape id="_x0000_i1028" type="#_x0000_t75" style="width:10.9pt;height:10.9pt" o:bullet="t">
         <v:imagedata r:id="rId1" o:title="msoFAB7"/>
       </v:shape>
     </w:pict>
@@ -8629,7 +8649,7 @@
 </file>
 
 <file path=word/styles.xml><?xml version="1.0" encoding="utf-8"?>
-<w:styles xmlns:mc="http://schemas.openxmlformats.org/markup-compatibility/2006" xmlns:r="http://schemas.openxmlformats.org/officeDocument/2006/relationships" xmlns:w="http://schemas.openxmlformats.org/wordprocessingml/2006/main" xmlns:w14="http://schemas.microsoft.com/office/word/2010/wordml" xmlns:w15="http://schemas.microsoft.com/office/word/2012/wordml" mc:Ignorable="w14 w15">
+<w:styles xmlns:mc="http://schemas.openxmlformats.org/markup-compatibility/2006" xmlns:r="http://schemas.openxmlformats.org/officeDocument/2006/relationships" xmlns:w="http://schemas.openxmlformats.org/wordprocessingml/2006/main" xmlns:w14="http://schemas.microsoft.com/office/word/2010/wordml" mc:Ignorable="w14">
   <w:docDefaults>
     <w:rPrDefault>
       <w:rPr>
@@ -8645,378 +8665,144 @@
       </w:pPr>
     </w:pPrDefault>
   </w:docDefaults>
-  <w:latentStyles w:defLockedState="0" w:defUIPriority="99" w:defSemiHidden="0" w:defUnhideWhenUsed="0" w:defQFormat="0" w:count="371">
-    <w:lsdException w:name="Normal" w:uiPriority="0" w:qFormat="1"/>
-    <w:lsdException w:name="heading 1" w:uiPriority="9" w:qFormat="1"/>
-    <w:lsdException w:name="heading 2" w:semiHidden="1" w:uiPriority="9" w:unhideWhenUsed="1" w:qFormat="1"/>
-    <w:lsdException w:name="heading 3" w:semiHidden="1" w:uiPriority="9" w:unhideWhenUsed="1" w:qFormat="1"/>
-    <w:lsdException w:name="heading 4" w:semiHidden="1" w:uiPriority="9" w:unhideWhenUsed="1" w:qFormat="1"/>
-    <w:lsdException w:name="heading 5" w:semiHidden="1" w:uiPriority="9" w:unhideWhenUsed="1" w:qFormat="1"/>
-    <w:lsdException w:name="heading 6" w:semiHidden="1" w:uiPriority="9" w:unhideWhenUsed="1" w:qFormat="1"/>
-    <w:lsdException w:name="heading 7" w:semiHidden="1" w:uiPriority="9" w:unhideWhenUsed="1" w:qFormat="1"/>
-    <w:lsdException w:name="heading 8" w:semiHidden="1" w:uiPriority="9" w:unhideWhenUsed="1" w:qFormat="1"/>
-    <w:lsdException w:name="heading 9" w:semiHidden="1" w:uiPriority="9" w:unhideWhenUsed="1" w:qFormat="1"/>
-    <w:lsdException w:name="index 1" w:semiHidden="1" w:unhideWhenUsed="1"/>
-    <w:lsdException w:name="index 2" w:semiHidden="1" w:unhideWhenUsed="1"/>
-    <w:lsdException w:name="index 3" w:semiHidden="1" w:unhideWhenUsed="1"/>
-    <w:lsdException w:name="index 4" w:semiHidden="1" w:unhideWhenUsed="1"/>
-    <w:lsdException w:name="index 5" w:semiHidden="1" w:unhideWhenUsed="1"/>
-    <w:lsdException w:name="index 6" w:semiHidden="1" w:unhideWhenUsed="1"/>
-    <w:lsdException w:name="index 7" w:semiHidden="1" w:unhideWhenUsed="1"/>
-    <w:lsdException w:name="index 8" w:semiHidden="1" w:unhideWhenUsed="1"/>
-    <w:lsdException w:name="index 9" w:semiHidden="1" w:unhideWhenUsed="1"/>
-    <w:lsdException w:name="toc 1" w:semiHidden="1" w:uiPriority="39" w:unhideWhenUsed="1"/>
-    <w:lsdException w:name="toc 2" w:semiHidden="1" w:uiPriority="39" w:unhideWhenUsed="1"/>
-    <w:lsdException w:name="toc 3" w:semiHidden="1" w:uiPriority="39" w:unhideWhenUsed="1"/>
-    <w:lsdException w:name="toc 4" w:semiHidden="1" w:uiPriority="39" w:unhideWhenUsed="1"/>
-    <w:lsdException w:name="toc 5" w:semiHidden="1" w:uiPriority="39" w:unhideWhenUsed="1"/>
-    <w:lsdException w:name="toc 6" w:semiHidden="1" w:uiPriority="39" w:unhideWhenUsed="1"/>
-    <w:lsdException w:name="toc 7" w:semiHidden="1" w:uiPriority="39" w:unhideWhenUsed="1"/>
-    <w:lsdException w:name="toc 8" w:semiHidden="1" w:uiPriority="39" w:unhideWhenUsed="1"/>
-    <w:lsdException w:name="toc 9" w:semiHidden="1" w:uiPriority="39" w:unhideWhenUsed="1"/>
-    <w:lsdException w:name="Normal Indent" w:semiHidden="1" w:unhideWhenUsed="1"/>
-    <w:lsdException w:name="footnote text" w:semiHidden="1" w:unhideWhenUsed="1"/>
-    <w:lsdException w:name="annotation text" w:semiHidden="1" w:unhideWhenUsed="1"/>
-    <w:lsdException w:name="header" w:semiHidden="1" w:unhideWhenUsed="1"/>
-    <w:lsdException w:name="footer" w:semiHidden="1" w:unhideWhenUsed="1"/>
-    <w:lsdException w:name="index heading" w:semiHidden="1" w:unhideWhenUsed="1"/>
-    <w:lsdException w:name="caption" w:semiHidden="1" w:uiPriority="35" w:unhideWhenUsed="1" w:qFormat="1"/>
-    <w:lsdException w:name="table of figures" w:semiHidden="1" w:unhideWhenUsed="1"/>
-    <w:lsdException w:name="envelope address" w:semiHidden="1" w:unhideWhenUsed="1"/>
-    <w:lsdException w:name="envelope return" w:semiHidden="1" w:unhideWhenUsed="1"/>
-    <w:lsdException w:name="footnote reference" w:semiHidden="1" w:unhideWhenUsed="1"/>
-    <w:lsdException w:name="annotation reference" w:semiHidden="1" w:unhideWhenUsed="1"/>
-    <w:lsdException w:name="line number" w:semiHidden="1" w:unhideWhenUsed="1"/>
-    <w:lsdException w:name="page number" w:semiHidden="1" w:unhideWhenUsed="1"/>
-    <w:lsdException w:name="endnote reference" w:semiHidden="1" w:unhideWhenUsed="1"/>
-    <w:lsdException w:name="endnote text" w:semiHidden="1" w:unhideWhenUsed="1"/>
-    <w:lsdException w:name="table of authorities" w:semiHidden="1" w:unhideWhenUsed="1"/>
-    <w:lsdException w:name="macro" w:semiHidden="1" w:unhideWhenUsed="1"/>
-    <w:lsdException w:name="toa heading" w:semiHidden="1" w:unhideWhenUsed="1"/>
-    <w:lsdException w:name="List" w:semiHidden="1" w:unhideWhenUsed="1"/>
-    <w:lsdException w:name="List Bullet" w:semiHidden="1" w:unhideWhenUsed="1"/>
-    <w:lsdException w:name="List Number" w:semiHidden="1" w:unhideWhenUsed="1"/>
-    <w:lsdException w:name="List 2" w:semiHidden="1" w:unhideWhenUsed="1"/>
-    <w:lsdException w:name="List 3" w:semiHidden="1" w:unhideWhenUsed="1"/>
-    <w:lsdException w:name="List 4" w:semiHidden="1" w:unhideWhenUsed="1"/>
-    <w:lsdException w:name="List 5" w:semiHidden="1" w:unhideWhenUsed="1"/>
-    <w:lsdException w:name="List Bullet 2" w:semiHidden="1" w:unhideWhenUsed="1"/>
-    <w:lsdException w:name="List Bullet 3" w:semiHidden="1" w:unhideWhenUsed="1"/>
-    <w:lsdException w:name="List Bullet 4" w:semiHidden="1" w:unhideWhenUsed="1"/>
-    <w:lsdException w:name="List Bullet 5" w:semiHidden="1" w:unhideWhenUsed="1"/>
-    <w:lsdException w:name="List Number 2" w:semiHidden="1" w:unhideWhenUsed="1"/>
-    <w:lsdException w:name="List Number 3" w:semiHidden="1" w:unhideWhenUsed="1"/>
-    <w:lsdException w:name="List Number 4" w:semiHidden="1" w:unhideWhenUsed="1"/>
-    <w:lsdException w:name="List Number 5" w:semiHidden="1" w:unhideWhenUsed="1"/>
-    <w:lsdException w:name="Title" w:uiPriority="10" w:qFormat="1"/>
-    <w:lsdException w:name="Closing" w:semiHidden="1" w:unhideWhenUsed="1"/>
-    <w:lsdException w:name="Signature" w:semiHidden="1" w:unhideWhenUsed="1"/>
-    <w:lsdException w:name="Default Paragraph Font" w:semiHidden="1" w:uiPriority="1" w:unhideWhenUsed="1"/>
-    <w:lsdException w:name="Body Text" w:semiHidden="1" w:unhideWhenUsed="1"/>
-    <w:lsdException w:name="Body Text Indent" w:semiHidden="1" w:unhideWhenUsed="1"/>
-    <w:lsdException w:name="List Continue" w:semiHidden="1" w:unhideWhenUsed="1"/>
-    <w:lsdException w:name="List Continue 2" w:semiHidden="1" w:unhideWhenUsed="1"/>
-    <w:lsdException w:name="List Continue 3" w:semiHidden="1" w:unhideWhenUsed="1"/>
-    <w:lsdException w:name="List Continue 4" w:semiHidden="1" w:unhideWhenUsed="1"/>
-    <w:lsdException w:name="List Continue 5" w:semiHidden="1" w:unhideWhenUsed="1"/>
-    <w:lsdException w:name="Message Header" w:semiHidden="1" w:unhideWhenUsed="1"/>
-    <w:lsdException w:name="Subtitle" w:uiPriority="11" w:qFormat="1"/>
-    <w:lsdException w:name="Salutation" w:semiHidden="1" w:unhideWhenUsed="1"/>
-    <w:lsdException w:name="Date" w:semiHidden="1" w:unhideWhenUsed="1"/>
-    <w:lsdException w:name="Body Text First Indent" w:semiHidden="1" w:unhideWhenUsed="1"/>
-    <w:lsdException w:name="Body Text First Indent 2" w:semiHidden="1" w:unhideWhenUsed="1"/>
-    <w:lsdException w:name="Note Heading" w:semiHidden="1" w:unhideWhenUsed="1"/>
-    <w:lsdException w:name="Body Text 2" w:semiHidden="1" w:unhideWhenUsed="1"/>
-    <w:lsdException w:name="Body Text 3" w:semiHidden="1" w:unhideWhenUsed="1"/>
-    <w:lsdException w:name="Body Text Indent 2" w:semiHidden="1" w:unhideWhenUsed="1"/>
-    <w:lsdException w:name="Body Text Indent 3" w:semiHidden="1" w:unhideWhenUsed="1"/>
-    <w:lsdException w:name="Block Text" w:semiHidden="1" w:unhideWhenUsed="1"/>
-    <w:lsdException w:name="Hyperlink" w:semiHidden="1" w:unhideWhenUsed="1"/>
-    <w:lsdException w:name="FollowedHyperlink" w:semiHidden="1" w:unhideWhenUsed="1"/>
-    <w:lsdException w:name="Strong" w:uiPriority="22" w:qFormat="1"/>
-    <w:lsdException w:name="Emphasis" w:uiPriority="20" w:qFormat="1"/>
-    <w:lsdException w:name="Document Map" w:semiHidden="1" w:unhideWhenUsed="1"/>
-    <w:lsdException w:name="Plain Text" w:semiHidden="1" w:unhideWhenUsed="1"/>
-    <w:lsdException w:name="E-mail Signature" w:semiHidden="1" w:unhideWhenUsed="1"/>
-    <w:lsdException w:name="HTML Top of Form" w:semiHidden="1" w:unhideWhenUsed="1"/>
-    <w:lsdException w:name="HTML Bottom of Form" w:semiHidden="1" w:unhideWhenUsed="1"/>
-    <w:lsdException w:name="Normal (Web)" w:semiHidden="1" w:unhideWhenUsed="1"/>
-    <w:lsdException w:name="HTML Acronym" w:semiHidden="1" w:unhideWhenUsed="1"/>
-    <w:lsdException w:name="HTML Address" w:semiHidden="1" w:unhideWhenUsed="1"/>
-    <w:lsdException w:name="HTML Cite" w:semiHidden="1" w:unhideWhenUsed="1"/>
-    <w:lsdException w:name="HTML Code" w:semiHidden="1" w:unhideWhenUsed="1"/>
-    <w:lsdException w:name="HTML Definition" w:semiHidden="1" w:unhideWhenUsed="1"/>
-    <w:lsdException w:name="HTML Keyboard" w:semiHidden="1" w:unhideWhenUsed="1"/>
-    <w:lsdException w:name="HTML Preformatted" w:semiHidden="1" w:unhideWhenUsed="1"/>
-    <w:lsdException w:name="HTML Sample" w:semiHidden="1" w:unhideWhenUsed="1"/>
-    <w:lsdException w:name="HTML Typewriter" w:semiHidden="1" w:unhideWhenUsed="1"/>
-    <w:lsdException w:name="HTML Variable" w:semiHidden="1" w:unhideWhenUsed="1"/>
-    <w:lsdException w:name="Normal Table" w:semiHidden="1" w:unhideWhenUsed="1"/>
-    <w:lsdException w:name="annotation subject" w:semiHidden="1" w:unhideWhenUsed="1"/>
-    <w:lsdException w:name="No List" w:semiHidden="1" w:unhideWhenUsed="1"/>
-    <w:lsdException w:name="Outline List 1" w:semiHidden="1" w:unhideWhenUsed="1"/>
-    <w:lsdException w:name="Outline List 2" w:semiHidden="1" w:unhideWhenUsed="1"/>
-    <w:lsdException w:name="Outline List 3" w:semiHidden="1" w:unhideWhenUsed="1"/>
-    <w:lsdException w:name="Table Simple 1" w:semiHidden="1" w:unhideWhenUsed="1"/>
-    <w:lsdException w:name="Table Simple 2" w:semiHidden="1" w:unhideWhenUsed="1"/>
-    <w:lsdException w:name="Table Simple 3" w:semiHidden="1" w:unhideWhenUsed="1"/>
-    <w:lsdException w:name="Table Classic 1" w:semiHidden="1" w:unhideWhenUsed="1"/>
-    <w:lsdException w:name="Table Classic 2" w:semiHidden="1" w:unhideWhenUsed="1"/>
-    <w:lsdException w:name="Table Classic 3" w:semiHidden="1" w:unhideWhenUsed="1"/>
-    <w:lsdException w:name="Table Classic 4" w:semiHidden="1" w:unhideWhenUsed="1"/>
-    <w:lsdException w:name="Table Colorful 1" w:semiHidden="1" w:unhideWhenUsed="1"/>
-    <w:lsdException w:name="Table Colorful 2" w:semiHidden="1" w:unhideWhenUsed="1"/>
-    <w:lsdException w:name="Table Colorful 3" w:semiHidden="1" w:unhideWhenUsed="1"/>
-    <w:lsdException w:name="Table Columns 1" w:semiHidden="1" w:unhideWhenUsed="1"/>
-    <w:lsdException w:name="Table Columns 2" w:semiHidden="1" w:unhideWhenUsed="1"/>
-    <w:lsdException w:name="Table Columns 3" w:semiHidden="1" w:unhideWhenUsed="1"/>
-    <w:lsdException w:name="Table Columns 4" w:semiHidden="1" w:unhideWhenUsed="1"/>
-    <w:lsdException w:name="Table Columns 5" w:semiHidden="1" w:unhideWhenUsed="1"/>
-    <w:lsdException w:name="Table Grid 1" w:semiHidden="1" w:unhideWhenUsed="1"/>
-    <w:lsdException w:name="Table Grid 2" w:semiHidden="1" w:unhideWhenUsed="1"/>
-    <w:lsdException w:name="Table Grid 3" w:semiHidden="1" w:unhideWhenUsed="1"/>
-    <w:lsdException w:name="Table Grid 4" w:semiHidden="1" w:unhideWhenUsed="1"/>
-    <w:lsdException w:name="Table Grid 5" w:semiHidden="1" w:unhideWhenUsed="1"/>
-    <w:lsdException w:name="Table Grid 6" w:semiHidden="1" w:unhideWhenUsed="1"/>
-    <w:lsdException w:name="Table Grid 7" w:semiHidden="1" w:unhideWhenUsed="1"/>
-    <w:lsdException w:name="Table Grid 8" w:semiHidden="1" w:unhideWhenUsed="1"/>
-    <w:lsdException w:name="Table List 1" w:semiHidden="1" w:unhideWhenUsed="1"/>
-    <w:lsdException w:name="Table List 2" w:semiHidden="1" w:unhideWhenUsed="1"/>
-    <w:lsdException w:name="Table List 3" w:semiHidden="1" w:unhideWhenUsed="1"/>
-    <w:lsdException w:name="Table List 4" w:semiHidden="1" w:unhideWhenUsed="1"/>
-    <w:lsdException w:name="Table List 5" w:semiHidden="1" w:unhideWhenUsed="1"/>
-    <w:lsdException w:name="Table List 6" w:semiHidden="1" w:unhideWhenUsed="1"/>
-    <w:lsdException w:name="Table List 7" w:semiHidden="1" w:unhideWhenUsed="1"/>
-    <w:lsdException w:name="Table List 8" w:semiHidden="1" w:unhideWhenUsed="1"/>
-    <w:lsdException w:name="Table 3D effects 1" w:semiHidden="1" w:unhideWhenUsed="1"/>
-    <w:lsdException w:name="Table 3D effects 2" w:semiHidden="1" w:unhideWhenUsed="1"/>
-    <w:lsdException w:name="Table 3D effects 3" w:semiHidden="1" w:unhideWhenUsed="1"/>
-    <w:lsdException w:name="Table Contemporary" w:semiHidden="1" w:unhideWhenUsed="1"/>
-    <w:lsdException w:name="Table Elegant" w:semiHidden="1" w:unhideWhenUsed="1"/>
-    <w:lsdException w:name="Table Professional" w:semiHidden="1" w:unhideWhenUsed="1"/>
-    <w:lsdException w:name="Table Subtle 1" w:semiHidden="1" w:unhideWhenUsed="1"/>
-    <w:lsdException w:name="Table Subtle 2" w:semiHidden="1" w:unhideWhenUsed="1"/>
-    <w:lsdException w:name="Table Web 1" w:semiHidden="1" w:unhideWhenUsed="1"/>
-    <w:lsdException w:name="Table Web 2" w:semiHidden="1" w:unhideWhenUsed="1"/>
-    <w:lsdException w:name="Table Web 3" w:semiHidden="1" w:unhideWhenUsed="1"/>
-    <w:lsdException w:name="Balloon Text" w:semiHidden="1" w:unhideWhenUsed="1"/>
-    <w:lsdException w:name="Table Grid" w:uiPriority="59"/>
-    <w:lsdException w:name="Table Theme" w:semiHidden="1" w:unhideWhenUsed="1"/>
-    <w:lsdException w:name="Placeholder Text" w:semiHidden="1"/>
-    <w:lsdException w:name="No Spacing" w:uiPriority="1" w:qFormat="1"/>
-    <w:lsdException w:name="Light Shading" w:uiPriority="60"/>
-    <w:lsdException w:name="Light List" w:uiPriority="61"/>
-    <w:lsdException w:name="Light Grid" w:uiPriority="62"/>
-    <w:lsdException w:name="Medium Shading 1" w:uiPriority="63"/>
-    <w:lsdException w:name="Medium Shading 2" w:uiPriority="64"/>
-    <w:lsdException w:name="Medium List 1" w:uiPriority="65"/>
-    <w:lsdException w:name="Medium List 2" w:uiPriority="66"/>
-    <w:lsdException w:name="Medium Grid 1" w:uiPriority="67"/>
-    <w:lsdException w:name="Medium Grid 2" w:uiPriority="68"/>
-    <w:lsdException w:name="Medium Grid 3" w:uiPriority="69"/>
-    <w:lsdException w:name="Dark List" w:uiPriority="70"/>
-    <w:lsdException w:name="Colorful Shading" w:uiPriority="71"/>
-    <w:lsdException w:name="Colorful List" w:uiPriority="72"/>
-    <w:lsdException w:name="Colorful Grid" w:uiPriority="73"/>
-    <w:lsdException w:name="Light Shading Accent 1" w:uiPriority="60"/>
-    <w:lsdException w:name="Light List Accent 1" w:uiPriority="61"/>
-    <w:lsdException w:name="Light Grid Accent 1" w:uiPriority="62"/>
-    <w:lsdException w:name="Medium Shading 1 Accent 1" w:uiPriority="63"/>
-    <w:lsdException w:name="Medium Shading 2 Accent 1" w:uiPriority="64"/>
-    <w:lsdException w:name="Medium List 1 Accent 1" w:uiPriority="65"/>
-    <w:lsdException w:name="Revision" w:semiHidden="1"/>
-    <w:lsdException w:name="List Paragraph" w:uiPriority="34" w:qFormat="1"/>
-    <w:lsdException w:name="Quote" w:uiPriority="29" w:qFormat="1"/>
-    <w:lsdException w:name="Intense Quote" w:uiPriority="30" w:qFormat="1"/>
-    <w:lsdException w:name="Medium List 2 Accent 1" w:uiPriority="66"/>
-    <w:lsdException w:name="Medium Grid 1 Accent 1" w:uiPriority="67"/>
-    <w:lsdException w:name="Medium Grid 2 Accent 1" w:uiPriority="68"/>
-    <w:lsdException w:name="Medium Grid 3 Accent 1" w:uiPriority="69"/>
-    <w:lsdException w:name="Dark List Accent 1" w:uiPriority="70"/>
-    <w:lsdException w:name="Colorful Shading Accent 1" w:uiPriority="71"/>
-    <w:lsdException w:name="Colorful List Accent 1" w:uiPriority="72"/>
-    <w:lsdException w:name="Colorful Grid Accent 1" w:uiPriority="73"/>
-    <w:lsdException w:name="Light Shading Accent 2" w:uiPriority="60"/>
-    <w:lsdException w:name="Light List Accent 2" w:uiPriority="61"/>
-    <w:lsdException w:name="Light Grid Accent 2" w:uiPriority="62"/>
-    <w:lsdException w:name="Medium Shading 1 Accent 2" w:uiPriority="63"/>
-    <w:lsdException w:name="Medium Shading 2 Accent 2" w:uiPriority="64"/>
-    <w:lsdException w:name="Medium List 1 Accent 2" w:uiPriority="65"/>
-    <w:lsdException w:name="Medium List 2 Accent 2" w:uiPriority="66"/>
-    <w:lsdException w:name="Medium Grid 1 Accent 2" w:uiPriority="67"/>
-    <w:lsdException w:name="Medium Grid 2 Accent 2" w:uiPriority="68"/>
-    <w:lsdException w:name="Medium Grid 3 Accent 2" w:uiPriority="69"/>
-    <w:lsdException w:name="Dark List Accent 2" w:uiPriority="70"/>
-    <w:lsdException w:name="Colorful Shading Accent 2" w:uiPriority="71"/>
-    <w:lsdException w:name="Colorful List Accent 2" w:uiPriority="72"/>
-    <w:lsdException w:name="Colorful Grid Accent 2" w:uiPriority="73"/>
-    <w:lsdException w:name="Light Shading Accent 3" w:uiPriority="60"/>
-    <w:lsdException w:name="Light List Accent 3" w:uiPriority="61"/>
-    <w:lsdException w:name="Light Grid Accent 3" w:uiPriority="62"/>
-    <w:lsdException w:name="Medium Shading 1 Accent 3" w:uiPriority="63"/>
-    <w:lsdException w:name="Medium Shading 2 Accent 3" w:uiPriority="64"/>
-    <w:lsdException w:name="Medium List 1 Accent 3" w:uiPriority="65"/>
-    <w:lsdException w:name="Medium List 2 Accent 3" w:uiPriority="66"/>
-    <w:lsdException w:name="Medium Grid 1 Accent 3" w:uiPriority="67"/>
-    <w:lsdException w:name="Medium Grid 2 Accent 3" w:uiPriority="68"/>
-    <w:lsdException w:name="Medium Grid 3 Accent 3" w:uiPriority="69"/>
-    <w:lsdException w:name="Dark List Accent 3" w:uiPriority="70"/>
-    <w:lsdException w:name="Colorful Shading Accent 3" w:uiPriority="71"/>
-    <w:lsdException w:name="Colorful List Accent 3" w:uiPriority="72"/>
-    <w:lsdException w:name="Colorful Grid Accent 3" w:uiPriority="73"/>
-    <w:lsdException w:name="Light Shading Accent 4" w:uiPriority="60"/>
-    <w:lsdException w:name="Light List Accent 4" w:uiPriority="61"/>
-    <w:lsdException w:name="Light Grid Accent 4" w:uiPriority="62"/>
-    <w:lsdException w:name="Medium Shading 1 Accent 4" w:uiPriority="63"/>
-    <w:lsdException w:name="Medium Shading 2 Accent 4" w:uiPriority="64"/>
-    <w:lsdException w:name="Medium List 1 Accent 4" w:uiPriority="65"/>
-    <w:lsdException w:name="Medium List 2 Accent 4" w:uiPriority="66"/>
-    <w:lsdException w:name="Medium Grid 1 Accent 4" w:uiPriority="67"/>
-    <w:lsdException w:name="Medium Grid 2 Accent 4" w:uiPriority="68"/>
-    <w:lsdException w:name="Medium Grid 3 Accent 4" w:uiPriority="69"/>
-    <w:lsdException w:name="Dark List Accent 4" w:uiPriority="70"/>
-    <w:lsdException w:name="Colorful Shading Accent 4" w:uiPriority="71"/>
-    <w:lsdException w:name="Colorful List Accent 4" w:uiPriority="72"/>
-    <w:lsdException w:name="Colorful Grid Accent 4" w:uiPriority="73"/>
-    <w:lsdException w:name="Light Shading Accent 5" w:uiPriority="60"/>
-    <w:lsdException w:name="Light List Accent 5" w:uiPriority="61"/>
-    <w:lsdException w:name="Light Grid Accent 5" w:uiPriority="62"/>
-    <w:lsdException w:name="Medium Shading 1 Accent 5" w:uiPriority="63"/>
-    <w:lsdException w:name="Medium Shading 2 Accent 5" w:uiPriority="64"/>
-    <w:lsdException w:name="Medium List 1 Accent 5" w:uiPriority="65"/>
-    <w:lsdException w:name="Medium List 2 Accent 5" w:uiPriority="66"/>
-    <w:lsdException w:name="Medium Grid 1 Accent 5" w:uiPriority="67"/>
-    <w:lsdException w:name="Medium Grid 2 Accent 5" w:uiPriority="68"/>
-    <w:lsdException w:name="Medium Grid 3 Accent 5" w:uiPriority="69"/>
-    <w:lsdException w:name="Dark List Accent 5" w:uiPriority="70"/>
-    <w:lsdException w:name="Colorful Shading Accent 5" w:uiPriority="71"/>
-    <w:lsdException w:name="Colorful List Accent 5" w:uiPriority="72"/>
-    <w:lsdException w:name="Colorful Grid Accent 5" w:uiPriority="73"/>
-    <w:lsdException w:name="Light Shading Accent 6" w:uiPriority="60"/>
-    <w:lsdException w:name="Light List Accent 6" w:uiPriority="61"/>
-    <w:lsdException w:name="Light Grid Accent 6" w:uiPriority="62"/>
-    <w:lsdException w:name="Medium Shading 1 Accent 6" w:uiPriority="63"/>
-    <w:lsdException w:name="Medium Shading 2 Accent 6" w:uiPriority="64"/>
-    <w:lsdException w:name="Medium List 1 Accent 6" w:uiPriority="65"/>
-    <w:lsdException w:name="Medium List 2 Accent 6" w:uiPriority="66"/>
-    <w:lsdException w:name="Medium Grid 1 Accent 6" w:uiPriority="67"/>
-    <w:lsdException w:name="Medium Grid 2 Accent 6" w:uiPriority="68"/>
-    <w:lsdException w:name="Medium Grid 3 Accent 6" w:uiPriority="69"/>
-    <w:lsdException w:name="Dark List Accent 6" w:uiPriority="70"/>
-    <w:lsdException w:name="Colorful Shading Accent 6" w:uiPriority="71"/>
-    <w:lsdException w:name="Colorful List Accent 6" w:uiPriority="72"/>
-    <w:lsdException w:name="Colorful Grid Accent 6" w:uiPriority="73"/>
-    <w:lsdException w:name="Subtle Emphasis" w:uiPriority="19" w:qFormat="1"/>
-    <w:lsdException w:name="Intense Emphasis" w:uiPriority="21" w:qFormat="1"/>
-    <w:lsdException w:name="Subtle Reference" w:uiPriority="31" w:qFormat="1"/>
-    <w:lsdException w:name="Intense Reference" w:uiPriority="32" w:qFormat="1"/>
-    <w:lsdException w:name="Book Title" w:uiPriority="33" w:qFormat="1"/>
-    <w:lsdException w:name="Bibliography" w:semiHidden="1" w:uiPriority="37" w:unhideWhenUsed="1"/>
-    <w:lsdException w:name="TOC Heading" w:semiHidden="1" w:uiPriority="39" w:unhideWhenUsed="1" w:qFormat="1"/>
-    <w:lsdException w:name="Plain Table 1" w:uiPriority="41"/>
-    <w:lsdException w:name="Plain Table 2" w:uiPriority="42"/>
-    <w:lsdException w:name="Plain Table 3" w:uiPriority="43"/>
-    <w:lsdException w:name="Plain Table 4" w:uiPriority="44"/>
-    <w:lsdException w:name="Plain Table 5" w:uiPriority="45"/>
-    <w:lsdException w:name="Grid Table Light" w:uiPriority="40"/>
-    <w:lsdException w:name="Grid Table 1 Light" w:uiPriority="46"/>
-    <w:lsdException w:name="Grid Table 2" w:uiPriority="47"/>
-    <w:lsdException w:name="Grid Table 3" w:uiPriority="48"/>
-    <w:lsdException w:name="Grid Table 4" w:uiPriority="49"/>
-    <w:lsdException w:name="Grid Table 5 Dark" w:uiPriority="50"/>
-    <w:lsdException w:name="Grid Table 6 Colorful" w:uiPriority="51"/>
-    <w:lsdException w:name="Grid Table 7 Colorful" w:uiPriority="52"/>
-    <w:lsdException w:name="Grid Table 1 Light Accent 1" w:uiPriority="46"/>
-    <w:lsdException w:name="Grid Table 2 Accent 1" w:uiPriority="47"/>
-    <w:lsdException w:name="Grid Table 3 Accent 1" w:uiPriority="48"/>
-    <w:lsdException w:name="Grid Table 4 Accent 1" w:uiPriority="49"/>
-    <w:lsdException w:name="Grid Table 5 Dark Accent 1" w:uiPriority="50"/>
-    <w:lsdException w:name="Grid Table 6 Colorful Accent 1" w:uiPriority="51"/>
-    <w:lsdException w:name="Grid Table 7 Colorful Accent 1" w:uiPriority="52"/>
-    <w:lsdException w:name="Grid Table 1 Light Accent 2" w:uiPriority="46"/>
-    <w:lsdException w:name="Grid Table 2 Accent 2" w:uiPriority="47"/>
-    <w:lsdException w:name="Grid Table 3 Accent 2" w:uiPriority="48"/>
-    <w:lsdException w:name="Grid Table 4 Accent 2" w:uiPriority="49"/>
-    <w:lsdException w:name="Grid Table 5 Dark Accent 2" w:uiPriority="50"/>
-    <w:lsdException w:name="Grid Table 6 Colorful Accent 2" w:uiPriority="51"/>
-    <w:lsdException w:name="Grid Table 7 Colorful Accent 2" w:uiPriority="52"/>
-    <w:lsdException w:name="Grid Table 1 Light Accent 3" w:uiPriority="46"/>
-    <w:lsdException w:name="Grid Table 2 Accent 3" w:uiPriority="47"/>
-    <w:lsdException w:name="Grid Table 3 Accent 3" w:uiPriority="48"/>
-    <w:lsdException w:name="Grid Table 4 Accent 3" w:uiPriority="49"/>
-    <w:lsdException w:name="Grid Table 5 Dark Accent 3" w:uiPriority="50"/>
-    <w:lsdException w:name="Grid Table 6 Colorful Accent 3" w:uiPriority="51"/>
-    <w:lsdException w:name="Grid Table 7 Colorful Accent 3" w:uiPriority="52"/>
-    <w:lsdException w:name="Grid Table 1 Light Accent 4" w:uiPriority="46"/>
-    <w:lsdException w:name="Grid Table 2 Accent 4" w:uiPriority="47"/>
-    <w:lsdException w:name="Grid Table 3 Accent 4" w:uiPriority="48"/>
-    <w:lsdException w:name="Grid Table 4 Accent 4" w:uiPriority="49"/>
-    <w:lsdException w:name="Grid Table 5 Dark Accent 4" w:uiPriority="50"/>
-    <w:lsdException w:name="Grid Table 6 Colorful Accent 4" w:uiPriority="51"/>
-    <w:lsdException w:name="Grid Table 7 Colorful Accent 4" w:uiPriority="52"/>
-    <w:lsdException w:name="Grid Table 1 Light Accent 5" w:uiPriority="46"/>
-    <w:lsdException w:name="Grid Table 2 Accent 5" w:uiPriority="47"/>
-    <w:lsdException w:name="Grid Table 3 Accent 5" w:uiPriority="48"/>
-    <w:lsdException w:name="Grid Table 4 Accent 5" w:uiPriority="49"/>
-    <w:lsdException w:name="Grid Table 5 Dark Accent 5" w:uiPriority="50"/>
-    <w:lsdException w:name="Grid Table 6 Colorful Accent 5" w:uiPriority="51"/>
-    <w:lsdException w:name="Grid Table 7 Colorful Accent 5" w:uiPriority="52"/>
-    <w:lsdException w:name="Grid Table 1 Light Accent 6" w:uiPriority="46"/>
-    <w:lsdException w:name="Grid Table 2 Accent 6" w:uiPriority="47"/>
-    <w:lsdException w:name="Grid Table 3 Accent 6" w:uiPriority="48"/>
-    <w:lsdException w:name="Grid Table 4 Accent 6" w:uiPriority="49"/>
-    <w:lsdException w:name="Grid Table 5 Dark Accent 6" w:uiPriority="50"/>
-    <w:lsdException w:name="Grid Table 6 Colorful Accent 6" w:uiPriority="51"/>
-    <w:lsdException w:name="Grid Table 7 Colorful Accent 6" w:uiPriority="52"/>
-    <w:lsdException w:name="List Table 1 Light" w:uiPriority="46"/>
-    <w:lsdException w:name="List Table 2" w:uiPriority="47"/>
-    <w:lsdException w:name="List Table 3" w:uiPriority="48"/>
-    <w:lsdException w:name="List Table 4" w:uiPriority="49"/>
-    <w:lsdException w:name="List Table 5 Dark" w:uiPriority="50"/>
-    <w:lsdException w:name="List Table 6 Colorful" w:uiPriority="51"/>
-    <w:lsdException w:name="List Table 7 Colorful" w:uiPriority="52"/>
-    <w:lsdException w:name="List Table 1 Light Accent 1" w:uiPriority="46"/>
-    <w:lsdException w:name="List Table 2 Accent 1" w:uiPriority="47"/>
-    <w:lsdException w:name="List Table 3 Accent 1" w:uiPriority="48"/>
-    <w:lsdException w:name="List Table 4 Accent 1" w:uiPriority="49"/>
-    <w:lsdException w:name="List Table 5 Dark Accent 1" w:uiPriority="50"/>
-    <w:lsdException w:name="List Table 6 Colorful Accent 1" w:uiPriority="51"/>
-    <w:lsdException w:name="List Table 7 Colorful Accent 1" w:uiPriority="52"/>
-    <w:lsdException w:name="List Table 1 Light Accent 2" w:uiPriority="46"/>
-    <w:lsdException w:name="List Table 2 Accent 2" w:uiPriority="47"/>
-    <w:lsdException w:name="List Table 3 Accent 2" w:uiPriority="48"/>
-    <w:lsdException w:name="List Table 4 Accent 2" w:uiPriority="49"/>
-    <w:lsdException w:name="List Table 5 Dark Accent 2" w:uiPriority="50"/>
-    <w:lsdException w:name="List Table 6 Colorful Accent 2" w:uiPriority="51"/>
-    <w:lsdException w:name="List Table 7 Colorful Accent 2" w:uiPriority="52"/>
-    <w:lsdException w:name="List Table 1 Light Accent 3" w:uiPriority="46"/>
-    <w:lsdException w:name="List Table 2 Accent 3" w:uiPriority="47"/>
-    <w:lsdException w:name="List Table 3 Accent 3" w:uiPriority="48"/>
-    <w:lsdException w:name="List Table 4 Accent 3" w:uiPriority="49"/>
-    <w:lsdException w:name="List Table 5 Dark Accent 3" w:uiPriority="50"/>
-    <w:lsdException w:name="List Table 6 Colorful Accent 3" w:uiPriority="51"/>
-    <w:lsdException w:name="List Table 7 Colorful Accent 3" w:uiPriority="52"/>
-    <w:lsdException w:name="List Table 1 Light Accent 4" w:uiPriority="46"/>
-    <w:lsdException w:name="List Table 2 Accent 4" w:uiPriority="47"/>
-    <w:lsdException w:name="List Table 3 Accent 4" w:uiPriority="48"/>
-    <w:lsdException w:name="List Table 4 Accent 4" w:uiPriority="49"/>
-    <w:lsdException w:name="List Table 5 Dark Accent 4" w:uiPriority="50"/>
-    <w:lsdException w:name="List Table 6 Colorful Accent 4" w:uiPriority="51"/>
-    <w:lsdException w:name="List Table 7 Colorful Accent 4" w:uiPriority="52"/>
-    <w:lsdException w:name="List Table 1 Light Accent 5" w:uiPriority="46"/>
-    <w:lsdException w:name="List Table 2 Accent 5" w:uiPriority="47"/>
-    <w:lsdException w:name="List Table 3 Accent 5" w:uiPriority="48"/>
-    <w:lsdException w:name="List Table 4 Accent 5" w:uiPriority="49"/>
-    <w:lsdException w:name="List Table 5 Dark Accent 5" w:uiPriority="50"/>
-    <w:lsdException w:name="List Table 6 Colorful Accent 5" w:uiPriority="51"/>
-    <w:lsdException w:name="List Table 7 Colorful Accent 5" w:uiPriority="52"/>
-    <w:lsdException w:name="List Table 1 Light Accent 6" w:uiPriority="46"/>
-    <w:lsdException w:name="List Table 2 Accent 6" w:uiPriority="47"/>
-    <w:lsdException w:name="List Table 3 Accent 6" w:uiPriority="48"/>
-    <w:lsdException w:name="List Table 4 Accent 6" w:uiPriority="49"/>
-    <w:lsdException w:name="List Table 5 Dark Accent 6" w:uiPriority="50"/>
-    <w:lsdException w:name="List Table 6 Colorful Accent 6" w:uiPriority="51"/>
-    <w:lsdException w:name="List Table 7 Colorful Accent 6" w:uiPriority="52"/>
+  <w:latentStyles w:defLockedState="0" w:defUIPriority="99" w:defSemiHidden="1" w:defUnhideWhenUsed="1" w:defQFormat="0" w:count="267">
+    <w:lsdException w:name="Normal" w:semiHidden="0" w:uiPriority="0" w:unhideWhenUsed="0" w:qFormat="1"/>
+    <w:lsdException w:name="heading 1" w:semiHidden="0" w:uiPriority="9" w:unhideWhenUsed="0" w:qFormat="1"/>
+    <w:lsdException w:name="heading 2" w:uiPriority="9" w:qFormat="1"/>
+    <w:lsdException w:name="heading 3" w:uiPriority="9" w:qFormat="1"/>
+    <w:lsdException w:name="heading 4" w:uiPriority="9" w:qFormat="1"/>
+    <w:lsdException w:name="heading 5" w:uiPriority="9" w:qFormat="1"/>
+    <w:lsdException w:name="heading 6" w:uiPriority="9" w:qFormat="1"/>
+    <w:lsdException w:name="heading 7" w:uiPriority="9" w:qFormat="1"/>
+    <w:lsdException w:name="heading 8" w:uiPriority="9" w:qFormat="1"/>
+    <w:lsdException w:name="heading 9" w:uiPriority="9" w:qFormat="1"/>
+    <w:lsdException w:name="toc 1" w:uiPriority="39"/>
+    <w:lsdException w:name="toc 2" w:uiPriority="39"/>
+    <w:lsdException w:name="toc 3" w:uiPriority="39"/>
+    <w:lsdException w:name="toc 4" w:uiPriority="39"/>
+    <w:lsdException w:name="toc 5" w:uiPriority="39"/>
+    <w:lsdException w:name="toc 6" w:uiPriority="39"/>
+    <w:lsdException w:name="toc 7" w:uiPriority="39"/>
+    <w:lsdException w:name="toc 8" w:uiPriority="39"/>
+    <w:lsdException w:name="toc 9" w:uiPriority="39"/>
+    <w:lsdException w:name="caption" w:uiPriority="35" w:qFormat="1"/>
+    <w:lsdException w:name="Title" w:semiHidden="0" w:uiPriority="10" w:unhideWhenUsed="0" w:qFormat="1"/>
+    <w:lsdException w:name="Default Paragraph Font" w:uiPriority="1"/>
+    <w:lsdException w:name="Subtitle" w:semiHidden="0" w:uiPriority="11" w:unhideWhenUsed="0" w:qFormat="1"/>
+    <w:lsdException w:name="Strong" w:semiHidden="0" w:uiPriority="22" w:unhideWhenUsed="0" w:qFormat="1"/>
+    <w:lsdException w:name="Emphasis" w:semiHidden="0" w:uiPriority="20" w:unhideWhenUsed="0" w:qFormat="1"/>
+    <w:lsdException w:name="Table Grid" w:semiHidden="0" w:uiPriority="59" w:unhideWhenUsed="0"/>
+    <w:lsdException w:name="Placeholder Text" w:unhideWhenUsed="0"/>
+    <w:lsdException w:name="No Spacing" w:semiHidden="0" w:uiPriority="1" w:unhideWhenUsed="0" w:qFormat="1"/>
+    <w:lsdException w:name="Light Shading" w:semiHidden="0" w:uiPriority="60" w:unhideWhenUsed="0"/>
+    <w:lsdException w:name="Light List" w:semiHidden="0" w:uiPriority="61" w:unhideWhenUsed="0"/>
+    <w:lsdException w:name="Light Grid" w:semiHidden="0" w:uiPriority="62" w:unhideWhenUsed="0"/>
+    <w:lsdException w:name="Medium Shading 1" w:semiHidden="0" w:uiPriority="63" w:unhideWhenUsed="0"/>
+    <w:lsdException w:name="Medium Shading 2" w:semiHidden="0" w:uiPriority="64" w:unhideWhenUsed="0"/>
+    <w:lsdException w:name="Medium List 1" w:semiHidden="0" w:uiPriority="65" w:unhideWhenUsed="0"/>
+    <w:lsdException w:name="Medium List 2" w:semiHidden="0" w:uiPriority="66" w:unhideWhenUsed="0"/>
+    <w:lsdException w:name="Medium Grid 1" w:semiHidden="0" w:uiPriority="67" w:unhideWhenUsed="0"/>
+    <w:lsdException w:name="Medium Grid 2" w:semiHidden="0" w:uiPriority="68" w:unhideWhenUsed="0"/>
+    <w:lsdException w:name="Medium Grid 3" w:semiHidden="0" w:uiPriority="69" w:unhideWhenUsed="0"/>
+    <w:lsdException w:name="Dark List" w:semiHidden="0" w:uiPriority="70" w:unhideWhenUsed="0"/>
+    <w:lsdException w:name="Colorful Shading" w:semiHidden="0" w:uiPriority="71" w:unhideWhenUsed="0"/>
+    <w:lsdException w:name="Colorful List" w:semiHidden="0" w:uiPriority="72" w:unhideWhenUsed="0"/>
+    <w:lsdException w:name="Colorful Grid" w:semiHidden="0" w:uiPriority="73" w:unhideWhenUsed="0"/>
+    <w:lsdException w:name="Light Shading Accent 1" w:semiHidden="0" w:uiPriority="60" w:unhideWhenUsed="0"/>
+    <w:lsdException w:name="Light List Accent 1" w:semiHidden="0" w:uiPriority="61" w:unhideWhenUsed="0"/>
+    <w:lsdException w:name="Light Grid Accent 1" w:semiHidden="0" w:uiPriority="62" w:unhideWhenUsed="0"/>
+    <w:lsdException w:name="Medium Shading 1 Accent 1" w:semiHidden="0" w:uiPriority="63" w:unhideWhenUsed="0"/>
+    <w:lsdException w:name="Medium Shading 2 Accent 1" w:semiHidden="0" w:uiPriority="64" w:unhideWhenUsed="0"/>
+    <w:lsdException w:name="Medium List 1 Accent 1" w:semiHidden="0" w:uiPriority="65" w:unhideWhenUsed="0"/>
+    <w:lsdException w:name="Revision" w:unhideWhenUsed="0"/>
+    <w:lsdException w:name="List Paragraph" w:semiHidden="0" w:uiPriority="34" w:unhideWhenUsed="0" w:qFormat="1"/>
+    <w:lsdException w:name="Quote" w:semiHidden="0" w:uiPriority="29" w:unhideWhenUsed="0" w:qFormat="1"/>
+    <w:lsdException w:name="Intense Quote" w:semiHidden="0" w:uiPriority="30" w:unhideWhenUsed="0" w:qFormat="1"/>
+    <w:lsdException w:name="Medium List 2 Accent 1" w:semiHidden="0" w:uiPriority="66" w:unhideWhenUsed="0"/>
+    <w:lsdException w:name="Medium Grid 1 Accent 1" w:semiHidden="0" w:uiPriority="67" w:unhideWhenUsed="0"/>
+    <w:lsdException w:name="Medium Grid 2 Accent 1" w:semiHidden="0" w:uiPriority="68" w:unhideWhenUsed="0"/>
+    <w:lsdException w:name="Medium Grid 3 Accent 1" w:semiHidden="0" w:uiPriority="69" w:unhideWhenUsed="0"/>
+    <w:lsdException w:name="Dark List Accent 1" w:semiHidden="0" w:uiPriority="70" w:unhideWhenUsed="0"/>
+    <w:lsdException w:name="Colorful Shading Accent 1" w:semiHidden="0" w:uiPriority="71" w:unhideWhenUsed="0"/>
+    <w:lsdException w:name="Colorful List Accent 1" w:semiHidden="0" w:uiPriority="72" w:unhideWhenUsed="0"/>
+    <w:lsdException w:name="Colorful Grid Accent 1" w:semiHidden="0" w:uiPriority="73" w:unhideWhenUsed="0"/>
+    <w:lsdException w:name="Light Shading Accent 2" w:semiHidden="0" w:uiPriority="60" w:unhideWhenUsed="0"/>
+    <w:lsdException w:name="Light List Accent 2" w:semiHidden="0" w:uiPriority="61" w:unhideWhenUsed="0"/>
+    <w:lsdException w:name="Light Grid Accent 2" w:semiHidden="0" w:uiPriority="62" w:unhideWhenUsed="0"/>
+    <w:lsdException w:name="Medium Shading 1 Accent 2" w:semiHidden="0" w:uiPriority="63" w:unhideWhenUsed="0"/>
+    <w:lsdException w:name="Medium Shading 2 Accent 2" w:semiHidden="0" w:uiPriority="64" w:unhideWhenUsed="0"/>
+    <w:lsdException w:name="Medium List 1 Accent 2" w:semiHidden="0" w:uiPriority="65" w:unhideWhenUsed="0"/>
+    <w:lsdException w:name="Medium List 2 Accent 2" w:semiHidden="0" w:uiPriority="66" w:unhideWhenUsed="0"/>
+    <w:lsdException w:name="Medium Grid 1 Accent 2" w:semiHidden="0" w:uiPriority="67" w:unhideWhenUsed="0"/>
+    <w:lsdException w:name="Medium Grid 2 Accent 2" w:semiHidden="0" w:uiPriority="68" w:unhideWhenUsed="0"/>
+    <w:lsdException w:name="Medium Grid 3 Accent 2" w:semiHidden="0" w:uiPriority="69" w:unhideWhenUsed="0"/>
+    <w:lsdException w:name="Dark List Accent 2" w:semiHidden="0" w:uiPriority="70" w:unhideWhenUsed="0"/>
+    <w:lsdException w:name="Colorful Shading Accent 2" w:semiHidden="0" w:uiPriority="71" w:unhideWhenUsed="0"/>
+    <w:lsdException w:name="Colorful List Accent 2" w:semiHidden="0" w:uiPriority="72" w:unhideWhenUsed="0"/>
+    <w:lsdException w:name="Colorful Grid Accent 2" w:semiHidden="0" w:uiPriority="73" w:unhideWhenUsed="0"/>
+    <w:lsdException w:name="Light Shading Accent 3" w:semiHidden="0" w:uiPriority="60" w:unhideWhenUsed="0"/>
+    <w:lsdException w:name="Light List Accent 3" w:semiHidden="0" w:uiPriority="61" w:unhideWhenUsed="0"/>
+    <w:lsdException w:name="Light Grid Accent 3" w:semiHidden="0" w:uiPriority="62" w:unhideWhenUsed="0"/>
+    <w:lsdException w:name="Medium Shading 1 Accent 3" w:semiHidden="0" w:uiPriority="63" w:unhideWhenUsed="0"/>
+    <w:lsdException w:name="Medium Shading 2 Accent 3" w:semiHidden="0" w:uiPriority="64" w:unhideWhenUsed="0"/>
+    <w:lsdException w:name="Medium List 1 Accent 3" w:semiHidden="0" w:uiPriority="65" w:unhideWhenUsed="0"/>
+    <w:lsdException w:name="Medium List 2 Accent 3" w:semiHidden="0" w:uiPriority="66" w:unhideWhenUsed="0"/>
+    <w:lsdException w:name="Medium Grid 1 Accent 3" w:semiHidden="0" w:uiPriority="67" w:unhideWhenUsed="0"/>
+    <w:lsdException w:name="Medium Grid 2 Accent 3" w:semiHidden="0" w:uiPriority="68" w:unhideWhenUsed="0"/>
+    <w:lsdException w:name="Medium Grid 3 Accent 3" w:semiHidden="0" w:uiPriority="69" w:unhideWhenUsed="0"/>
+    <w:lsdException w:name="Dark List Accent 3" w:semiHidden="0" w:uiPriority="70" w:unhideWhenUsed="0"/>
+    <w:lsdException w:name="Colorful Shading Accent 3" w:semiHidden="0" w:uiPriority="71" w:unhideWhenUsed="0"/>
+    <w:lsdException w:name="Colorful List Accent 3" w:semiHidden="0" w:uiPriority="72" w:unhideWhenUsed="0"/>
+    <w:lsdException w:name="Colorful Grid Accent 3" w:semiHidden="0" w:uiPriority="73" w:unhideWhenUsed="0"/>
+    <w:lsdException w:name="Light Shading Accent 4" w:semiHidden="0" w:uiPriority="60" w:unhideWhenUsed="0"/>
+    <w:lsdException w:name="Light List Accent 4" w:semiHidden="0" w:uiPriority="61" w:unhideWhenUsed="0"/>
+    <w:lsdException w:name="Light Grid Accent 4" w:semiHidden="0" w:uiPriority="62" w:unhideWhenUsed="0"/>
+    <w:lsdException w:name="Medium Shading 1 Accent 4" w:semiHidden="0" w:uiPriority="63" w:unhideWhenUsed="0"/>
+    <w:lsdException w:name="Medium Shading 2 Accent 4" w:semiHidden="0" w:uiPriority="64" w:unhideWhenUsed="0"/>
+    <w:lsdException w:name="Medium List 1 Accent 4" w:semiHidden="0" w:uiPriority="65" w:unhideWhenUsed="0"/>
+    <w:lsdException w:name="Medium List 2 Accent 4" w:semiHidden="0" w:uiPriority="66" w:unhideWhenUsed="0"/>
+    <w:lsdException w:name="Medium Grid 1 Accent 4" w:semiHidden="0" w:uiPriority="67" w:unhideWhenUsed="0"/>
+    <w:lsdException w:name="Medium Grid 2 Accent 4" w:semiHidden="0" w:uiPriority="68" w:unhideWhenUsed="0"/>
+    <w:lsdException w:name="Medium Grid 3 Accent 4" w:semiHidden="0" w:uiPriority="69" w:unhideWhenUsed="0"/>
+    <w:lsdException w:name="Dark List Accent 4" w:semiHidden="0" w:uiPriority="70" w:unhideWhenUsed="0"/>
+    <w:lsdException w:name="Colorful Shading Accent 4" w:semiHidden="0" w:uiPriority="71" w:unhideWhenUsed="0"/>
+    <w:lsdException w:name="Colorful List Accent 4" w:semiHidden="0" w:uiPriority="72" w:unhideWhenUsed="0"/>
+    <w:lsdException w:name="Colorful Grid Accent 4" w:semiHidden="0" w:uiPriority="73" w:unhideWhenUsed="0"/>
+    <w:lsdException w:name="Light Shading Accent 5" w:semiHidden="0" w:uiPriority="60" w:unhideWhenUsed="0"/>
+    <w:lsdException w:name="Light List Accent 5" w:semiHidden="0" w:uiPriority="61" w:unhideWhenUsed="0"/>
+    <w:lsdException w:name="Light Grid Accent 5" w:semiHidden="0" w:uiPriority="62" w:unhideWhenUsed="0"/>
+    <w:lsdException w:name="Medium Shading 1 Accent 5" w:semiHidden="0" w:uiPriority="63" w:unhideWhenUsed="0"/>
+    <w:lsdException w:name="Medium Shading 2 Accent 5" w:semiHidden="0" w:uiPriority="64" w:unhideWhenUsed="0"/>
+    <w:lsdException w:name="Medium List 1 Accent 5" w:semiHidden="0" w:uiPriority="65" w:unhideWhenUsed="0"/>
+    <w:lsdException w:name="Medium List 2 Accent 5" w:semiHidden="0" w:uiPriority="66" w:unhideWhenUsed="0"/>
+    <w:lsdException w:name="Medium Grid 1 Accent 5" w:semiHidden="0" w:uiPriority="67" w:unhideWhenUsed="0"/>
+    <w:lsdException w:name="Medium Grid 2 Accent 5" w:semiHidden="0" w:uiPriority="68" w:unhideWhenUsed="0"/>
+    <w:lsdException w:name="Medium Grid 3 Accent 5" w:semiHidden="0" w:uiPriority="69" w:unhideWhenUsed="0"/>
+    <w:lsdException w:name="Dark List Accent 5" w:semiHidden="0" w:uiPriority="70" w:unhideWhenUsed="0"/>
+    <w:lsdException w:name="Colorful Shading Accent 5" w:semiHidden="0" w:uiPriority="71" w:unhideWhenUsed="0"/>
+    <w:lsdException w:name="Colorful List Accent 5" w:semiHidden="0" w:uiPriority="72" w:unhideWhenUsed="0"/>
+    <w:lsdException w:name="Colorful Grid Accent 5" w:semiHidden="0" w:uiPriority="73" w:unhideWhenUsed="0"/>
+    <w:lsdException w:name="Light Shading Accent 6" w:semiHidden="0" w:uiPriority="60" w:unhideWhenUsed="0"/>
+    <w:lsdException w:name="Light List Accent 6" w:semiHidden="0" w:uiPriority="61" w:unhideWhenUsed="0"/>
+    <w:lsdException w:name="Light Grid Accent 6" w:semiHidden="0" w:uiPriority="62" w:unhideWhenUsed="0"/>
+    <w:lsdException w:name="Medium Shading 1 Accent 6" w:semiHidden="0" w:uiPriority="63" w:unhideWhenUsed="0"/>
+    <w:lsdException w:name="Medium Shading 2 Accent 6" w:semiHidden="0" w:uiPriority="64" w:unhideWhenUsed="0"/>
+    <w:lsdException w:name="Medium List 1 Accent 6" w:semiHidden="0" w:uiPriority="65" w:unhideWhenUsed="0"/>
+    <w:lsdException w:name="Medium List 2 Accent 6" w:semiHidden="0" w:uiPriority="66" w:unhideWhenUsed="0"/>
+    <w:lsdException w:name="Medium Grid 1 Accent 6" w:semiHidden="0" w:uiPriority="67" w:unhideWhenUsed="0"/>
+    <w:lsdException w:name="Medium Grid 2 Accent 6" w:semiHidden="0" w:uiPriority="68" w:unhideWhenUsed="0"/>
+    <w:lsdException w:name="Medium Grid 3 Accent 6" w:semiHidden="0" w:uiPriority="69" w:unhideWhenUsed="0"/>
+    <w:lsdException w:name="Dark List Accent 6" w:semiHidden="0" w:uiPriority="70" w:unhideWhenUsed="0"/>
+    <w:lsdException w:name="Colorful Shading Accent 6" w:semiHidden="0" w:uiPriority="71" w:unhideWhenUsed="0"/>
+    <w:lsdException w:name="Colorful List Accent 6" w:semiHidden="0" w:uiPriority="72" w:unhideWhenUsed="0"/>
+    <w:lsdException w:name="Colorful Grid Accent 6" w:semiHidden="0" w:uiPriority="73" w:unhideWhenUsed="0"/>
+    <w:lsdException w:name="Subtle Emphasis" w:semiHidden="0" w:uiPriority="19" w:unhideWhenUsed="0" w:qFormat="1"/>
+    <w:lsdException w:name="Intense Emphasis" w:semiHidden="0" w:uiPriority="21" w:unhideWhenUsed="0" w:qFormat="1"/>
+    <w:lsdException w:name="Subtle Reference" w:semiHidden="0" w:uiPriority="31" w:unhideWhenUsed="0" w:qFormat="1"/>
+    <w:lsdException w:name="Intense Reference" w:semiHidden="0" w:uiPriority="32" w:unhideWhenUsed="0" w:qFormat="1"/>
+    <w:lsdException w:name="Book Title" w:semiHidden="0" w:uiPriority="33" w:unhideWhenUsed="0" w:qFormat="1"/>
+    <w:lsdException w:name="Bibliography" w:uiPriority="37"/>
+    <w:lsdException w:name="TOC Heading" w:uiPriority="39" w:qFormat="1"/>
   </w:latentStyles>
   <w:style w:type="paragraph" w:default="1" w:styleId="Normal">
     <w:name w:val="Normal"/>
@@ -9341,7 +9127,6 @@
       <w:spacing w:after="0" w:line="240" w:lineRule="auto"/>
     </w:pPr>
     <w:tblPr>
-      <w:tblInd w:w="0" w:type="dxa"/>
       <w:tblBorders>
         <w:top w:val="single" w:sz="4" w:space="0" w:color="auto"/>
         <w:left w:val="single" w:sz="4" w:space="0" w:color="auto"/>
@@ -9350,12 +9135,6 @@
         <w:insideH w:val="single" w:sz="4" w:space="0" w:color="auto"/>
         <w:insideV w:val="single" w:sz="4" w:space="0" w:color="auto"/>
       </w:tblBorders>
-      <w:tblCellMar>
-        <w:top w:w="0" w:type="dxa"/>
-        <w:left w:w="108" w:type="dxa"/>
-        <w:bottom w:w="0" w:type="dxa"/>
-        <w:right w:w="108" w:type="dxa"/>
-      </w:tblCellMar>
     </w:tblPr>
   </w:style>
   <w:style w:type="table" w:styleId="LightList-Accent5">
@@ -9369,19 +9148,12 @@
     <w:tblPr>
       <w:tblStyleRowBandSize w:val="1"/>
       <w:tblStyleColBandSize w:val="1"/>
-      <w:tblInd w:w="0" w:type="dxa"/>
       <w:tblBorders>
         <w:top w:val="single" w:sz="8" w:space="0" w:color="4BACC6" w:themeColor="accent5"/>
         <w:left w:val="single" w:sz="8" w:space="0" w:color="4BACC6" w:themeColor="accent5"/>
         <w:bottom w:val="single" w:sz="8" w:space="0" w:color="4BACC6" w:themeColor="accent5"/>
         <w:right w:val="single" w:sz="8" w:space="0" w:color="4BACC6" w:themeColor="accent5"/>
       </w:tblBorders>
-      <w:tblCellMar>
-        <w:top w:w="0" w:type="dxa"/>
-        <w:left w:w="108" w:type="dxa"/>
-        <w:bottom w:w="0" w:type="dxa"/>
-        <w:right w:w="108" w:type="dxa"/>
-      </w:tblCellMar>
     </w:tblPr>
     <w:tblStylePr w:type="firstRow">
       <w:pPr>
@@ -9531,7 +9303,6 @@
     <w:tblPr>
       <w:tblStyleRowBandSize w:val="1"/>
       <w:tblStyleColBandSize w:val="1"/>
-      <w:tblInd w:w="0" w:type="dxa"/>
       <w:tblBorders>
         <w:top w:val="single" w:sz="8" w:space="0" w:color="B3CC82" w:themeColor="accent3" w:themeTint="BF"/>
         <w:left w:val="single" w:sz="8" w:space="0" w:color="B3CC82" w:themeColor="accent3" w:themeTint="BF"/>
@@ -9539,12 +9310,6 @@
         <w:right w:val="single" w:sz="8" w:space="0" w:color="B3CC82" w:themeColor="accent3" w:themeTint="BF"/>
         <w:insideH w:val="single" w:sz="8" w:space="0" w:color="B3CC82" w:themeColor="accent3" w:themeTint="BF"/>
       </w:tblBorders>
-      <w:tblCellMar>
-        <w:top w:w="0" w:type="dxa"/>
-        <w:left w:w="108" w:type="dxa"/>
-        <w:bottom w:w="0" w:type="dxa"/>
-        <w:right w:w="108" w:type="dxa"/>
-      </w:tblCellMar>
     </w:tblPr>
     <w:tblStylePr w:type="firstRow">
       <w:pPr>
@@ -9641,7 +9406,6 @@
     <w:tblPr>
       <w:tblStyleRowBandSize w:val="1"/>
       <w:tblStyleColBandSize w:val="1"/>
-      <w:tblInd w:w="0" w:type="dxa"/>
       <w:tblBorders>
         <w:top w:val="single" w:sz="8" w:space="0" w:color="9BBB59" w:themeColor="accent3"/>
         <w:left w:val="single" w:sz="8" w:space="0" w:color="9BBB59" w:themeColor="accent3"/>
@@ -9650,12 +9414,6 @@
         <w:insideH w:val="single" w:sz="8" w:space="0" w:color="9BBB59" w:themeColor="accent3"/>
         <w:insideV w:val="single" w:sz="8" w:space="0" w:color="9BBB59" w:themeColor="accent3"/>
       </w:tblBorders>
-      <w:tblCellMar>
-        <w:top w:w="0" w:type="dxa"/>
-        <w:left w:w="108" w:type="dxa"/>
-        <w:bottom w:w="0" w:type="dxa"/>
-        <w:right w:w="108" w:type="dxa"/>
-      </w:tblCellMar>
     </w:tblPr>
     <w:tcPr>
       <w:shd w:val="clear" w:color="auto" w:fill="E6EED5" w:themeFill="accent3" w:themeFillTint="3F"/>
@@ -9762,7 +9520,6 @@
     <w:tblPr>
       <w:tblStyleRowBandSize w:val="1"/>
       <w:tblStyleColBandSize w:val="1"/>
-      <w:tblInd w:w="0" w:type="dxa"/>
       <w:tblBorders>
         <w:top w:val="single" w:sz="8" w:space="0" w:color="FFFFFF" w:themeColor="background1"/>
         <w:left w:val="single" w:sz="8" w:space="0" w:color="FFFFFF" w:themeColor="background1"/>
@@ -9771,12 +9528,6 @@
         <w:insideH w:val="single" w:sz="6" w:space="0" w:color="FFFFFF" w:themeColor="background1"/>
         <w:insideV w:val="single" w:sz="6" w:space="0" w:color="FFFFFF" w:themeColor="background1"/>
       </w:tblBorders>
-      <w:tblCellMar>
-        <w:top w:w="0" w:type="dxa"/>
-        <w:left w:w="108" w:type="dxa"/>
-        <w:bottom w:w="0" w:type="dxa"/>
-        <w:right w:w="108" w:type="dxa"/>
-      </w:tblCellMar>
     </w:tblPr>
     <w:tcPr>
       <w:shd w:val="clear" w:color="auto" w:fill="E6EED5" w:themeFill="accent3" w:themeFillTint="3F"/>
@@ -9907,19 +9658,12 @@
     <w:tblPr>
       <w:tblStyleRowBandSize w:val="1"/>
       <w:tblStyleColBandSize w:val="1"/>
-      <w:tblInd w:w="0" w:type="dxa"/>
       <w:tblBorders>
         <w:top w:val="single" w:sz="8" w:space="0" w:color="9BBB59" w:themeColor="accent3"/>
         <w:left w:val="single" w:sz="8" w:space="0" w:color="9BBB59" w:themeColor="accent3"/>
         <w:bottom w:val="single" w:sz="8" w:space="0" w:color="9BBB59" w:themeColor="accent3"/>
         <w:right w:val="single" w:sz="8" w:space="0" w:color="9BBB59" w:themeColor="accent3"/>
       </w:tblBorders>
-      <w:tblCellMar>
-        <w:top w:w="0" w:type="dxa"/>
-        <w:left w:w="108" w:type="dxa"/>
-        <w:bottom w:w="0" w:type="dxa"/>
-        <w:right w:w="108" w:type="dxa"/>
-      </w:tblCellMar>
     </w:tblPr>
     <w:tblStylePr w:type="firstRow">
       <w:rPr>
@@ -10031,7 +9775,6 @@
     <w:tblPr>
       <w:tblStyleRowBandSize w:val="1"/>
       <w:tblStyleColBandSize w:val="1"/>
-      <w:tblInd w:w="0" w:type="dxa"/>
       <w:tblBorders>
         <w:top w:val="single" w:sz="8" w:space="0" w:color="9BBB59" w:themeColor="accent3"/>
         <w:left w:val="single" w:sz="8" w:space="0" w:color="9BBB59" w:themeColor="accent3"/>
@@ -10040,12 +9783,6 @@
         <w:insideH w:val="single" w:sz="8" w:space="0" w:color="9BBB59" w:themeColor="accent3"/>
         <w:insideV w:val="single" w:sz="8" w:space="0" w:color="9BBB59" w:themeColor="accent3"/>
       </w:tblBorders>
-      <w:tblCellMar>
-        <w:top w:w="0" w:type="dxa"/>
-        <w:left w:w="108" w:type="dxa"/>
-        <w:bottom w:w="0" w:type="dxa"/>
-        <w:right w:w="108" w:type="dxa"/>
-      </w:tblCellMar>
     </w:tblPr>
     <w:tblStylePr w:type="firstRow">
       <w:pPr>
@@ -10161,19 +9898,12 @@
     <w:tblPr>
       <w:tblStyleRowBandSize w:val="1"/>
       <w:tblStyleColBandSize w:val="1"/>
-      <w:tblInd w:w="0" w:type="dxa"/>
       <w:tblBorders>
         <w:top w:val="single" w:sz="8" w:space="0" w:color="9BBB59" w:themeColor="accent3"/>
         <w:left w:val="single" w:sz="8" w:space="0" w:color="9BBB59" w:themeColor="accent3"/>
         <w:bottom w:val="single" w:sz="8" w:space="0" w:color="9BBB59" w:themeColor="accent3"/>
         <w:right w:val="single" w:sz="8" w:space="0" w:color="9BBB59" w:themeColor="accent3"/>
       </w:tblBorders>
-      <w:tblCellMar>
-        <w:top w:w="0" w:type="dxa"/>
-        <w:left w:w="108" w:type="dxa"/>
-        <w:bottom w:w="0" w:type="dxa"/>
-        <w:right w:w="108" w:type="dxa"/>
-      </w:tblCellMar>
     </w:tblPr>
     <w:tblStylePr w:type="firstRow">
       <w:pPr>
@@ -10241,6 +9971,196 @@
         </w:tcBorders>
       </w:tcPr>
     </w:tblStylePr>
+  </w:style>
+</w:styles>
+</file>
+
+<file path=word/stylesWithEffects.xml><?xml version="1.0" encoding="utf-8"?>
+<w:styles xmlns:wpc="http://schemas.microsoft.com/office/word/2010/wordprocessingCanvas" xmlns:mc="http://schemas.openxmlformats.org/markup-compatibility/2006" xmlns:o="urn:schemas-microsoft-com:office:office" xmlns:r="http://schemas.openxmlformats.org/officeDocument/2006/relationships" xmlns:m="http://schemas.openxmlformats.org/officeDocument/2006/math" xmlns:v="urn:schemas-microsoft-com:vml" xmlns:wp14="http://schemas.microsoft.com/office/word/2010/wordprocessingDrawing" xmlns:wp="http://schemas.openxmlformats.org/drawingml/2006/wordprocessingDrawing" xmlns:w10="urn:schemas-microsoft-com:office:word" xmlns:w="http://schemas.openxmlformats.org/wordprocessingml/2006/main" xmlns:w14="http://schemas.microsoft.com/office/word/2010/wordml" xmlns:wpg="http://schemas.microsoft.com/office/word/2010/wordprocessingGroup" xmlns:wpi="http://schemas.microsoft.com/office/word/2010/wordprocessingInk" xmlns:wne="http://schemas.microsoft.com/office/word/2006/wordml" xmlns:wps="http://schemas.microsoft.com/office/word/2010/wordprocessingShape" mc:Ignorable="w14 wp14">
+  <w:docDefaults>
+    <w:rPrDefault>
+      <w:rPr>
+        <w:rFonts w:asciiTheme="minorHAnsi" w:eastAsiaTheme="minorEastAsia" w:hAnsiTheme="minorHAnsi" w:cstheme="minorBidi"/>
+        <w:sz w:val="22"/>
+        <w:szCs w:val="22"/>
+        <w:lang w:val="en-US" w:eastAsia="en-US" w:bidi="ar-SA"/>
+      </w:rPr>
+    </w:rPrDefault>
+    <w:pPrDefault>
+      <w:pPr>
+        <w:spacing w:after="200" w:line="276" w:lineRule="auto"/>
+      </w:pPr>
+    </w:pPrDefault>
+  </w:docDefaults>
+  <w:latentStyles w:defLockedState="0" w:defUIPriority="99" w:defSemiHidden="1" w:defUnhideWhenUsed="1" w:defQFormat="0" w:count="267">
+    <w:lsdException w:name="Normal" w:semiHidden="0" w:uiPriority="0" w:unhideWhenUsed="0" w:qFormat="1"/>
+    <w:lsdException w:name="heading 1" w:semiHidden="0" w:uiPriority="9" w:unhideWhenUsed="0" w:qFormat="1"/>
+    <w:lsdException w:name="heading 2" w:uiPriority="9" w:qFormat="1"/>
+    <w:lsdException w:name="heading 3" w:uiPriority="9" w:qFormat="1"/>
+    <w:lsdException w:name="heading 4" w:uiPriority="9" w:qFormat="1"/>
+    <w:lsdException w:name="heading 5" w:uiPriority="9" w:qFormat="1"/>
+    <w:lsdException w:name="heading 6" w:uiPriority="9" w:qFormat="1"/>
+    <w:lsdException w:name="heading 7" w:uiPriority="9" w:qFormat="1"/>
+    <w:lsdException w:name="heading 8" w:uiPriority="9" w:qFormat="1"/>
+    <w:lsdException w:name="heading 9" w:uiPriority="9" w:qFormat="1"/>
+    <w:lsdException w:name="toc 1" w:uiPriority="39"/>
+    <w:lsdException w:name="toc 2" w:uiPriority="39"/>
+    <w:lsdException w:name="toc 3" w:uiPriority="39"/>
+    <w:lsdException w:name="toc 4" w:uiPriority="39"/>
+    <w:lsdException w:name="toc 5" w:uiPriority="39"/>
+    <w:lsdException w:name="toc 6" w:uiPriority="39"/>
+    <w:lsdException w:name="toc 7" w:uiPriority="39"/>
+    <w:lsdException w:name="toc 8" w:uiPriority="39"/>
+    <w:lsdException w:name="toc 9" w:uiPriority="39"/>
+    <w:lsdException w:name="caption" w:uiPriority="35" w:qFormat="1"/>
+    <w:lsdException w:name="Title" w:semiHidden="0" w:uiPriority="10" w:unhideWhenUsed="0" w:qFormat="1"/>
+    <w:lsdException w:name="Default Paragraph Font" w:uiPriority="1"/>
+    <w:lsdException w:name="Subtitle" w:semiHidden="0" w:uiPriority="11" w:unhideWhenUsed="0" w:qFormat="1"/>
+    <w:lsdException w:name="Strong" w:semiHidden="0" w:uiPriority="22" w:unhideWhenUsed="0" w:qFormat="1"/>
+    <w:lsdException w:name="Emphasis" w:semiHidden="0" w:uiPriority="20" w:unhideWhenUsed="0" w:qFormat="1"/>
+    <w:lsdException w:name="Table Grid" w:semiHidden="0" w:uiPriority="59" w:unhideWhenUsed="0"/>
+    <w:lsdException w:name="Placeholder Text" w:unhideWhenUsed="0"/>
+    <w:lsdException w:name="No Spacing" w:semiHidden="0" w:uiPriority="1" w:unhideWhenUsed="0" w:qFormat="1"/>
+    <w:lsdException w:name="Light Shading" w:semiHidden="0" w:uiPriority="60" w:unhideWhenUsed="0"/>
+    <w:lsdException w:name="Light List" w:semiHidden="0" w:uiPriority="61" w:unhideWhenUsed="0"/>
+    <w:lsdException w:name="Light Grid" w:semiHidden="0" w:uiPriority="62" w:unhideWhenUsed="0"/>
+    <w:lsdException w:name="Medium Shading 1" w:semiHidden="0" w:uiPriority="63" w:unhideWhenUsed="0"/>
+    <w:lsdException w:name="Medium Shading 2" w:semiHidden="0" w:uiPriority="64" w:unhideWhenUsed="0"/>
+    <w:lsdException w:name="Medium List 1" w:semiHidden="0" w:uiPriority="65" w:unhideWhenUsed="0"/>
+    <w:lsdException w:name="Medium List 2" w:semiHidden="0" w:uiPriority="66" w:unhideWhenUsed="0"/>
+    <w:lsdException w:name="Medium Grid 1" w:semiHidden="0" w:uiPriority="67" w:unhideWhenUsed="0"/>
+    <w:lsdException w:name="Medium Grid 2" w:semiHidden="0" w:uiPriority="68" w:unhideWhenUsed="0"/>
+    <w:lsdException w:name="Medium Grid 3" w:semiHidden="0" w:uiPriority="69" w:unhideWhenUsed="0"/>
+    <w:lsdException w:name="Dark List" w:semiHidden="0" w:uiPriority="70" w:unhideWhenUsed="0"/>
+    <w:lsdException w:name="Colorful Shading" w:semiHidden="0" w:uiPriority="71" w:unhideWhenUsed="0"/>
+    <w:lsdException w:name="Colorful List" w:semiHidden="0" w:uiPriority="72" w:unhideWhenUsed="0"/>
+    <w:lsdException w:name="Colorful Grid" w:semiHidden="0" w:uiPriority="73" w:unhideWhenUsed="0"/>
+    <w:lsdException w:name="Light Shading Accent 1" w:semiHidden="0" w:uiPriority="60" w:unhideWhenUsed="0"/>
+    <w:lsdException w:name="Light List Accent 1" w:semiHidden="0" w:uiPriority="61" w:unhideWhenUsed="0"/>
+    <w:lsdException w:name="Light Grid Accent 1" w:semiHidden="0" w:uiPriority="62" w:unhideWhenUsed="0"/>
+    <w:lsdException w:name="Medium Shading 1 Accent 1" w:semiHidden="0" w:uiPriority="63" w:unhideWhenUsed="0"/>
+    <w:lsdException w:name="Medium Shading 2 Accent 1" w:semiHidden="0" w:uiPriority="64" w:unhideWhenUsed="0"/>
+    <w:lsdException w:name="Medium List 1 Accent 1" w:semiHidden="0" w:uiPriority="65" w:unhideWhenUsed="0"/>
+    <w:lsdException w:name="Revision" w:unhideWhenUsed="0"/>
+    <w:lsdException w:name="List Paragraph" w:semiHidden="0" w:uiPriority="34" w:unhideWhenUsed="0" w:qFormat="1"/>
+    <w:lsdException w:name="Quote" w:semiHidden="0" w:uiPriority="29" w:unhideWhenUsed="0" w:qFormat="1"/>
+    <w:lsdException w:name="Intense Quote" w:semiHidden="0" w:uiPriority="30" w:unhideWhenUsed="0" w:qFormat="1"/>
+    <w:lsdException w:name="Medium List 2 Accent 1" w:semiHidden="0" w:uiPriority="66" w:unhideWhenUsed="0"/>
+    <w:lsdException w:name="Medium Grid 1 Accent 1" w:semiHidden="0" w:uiPriority="67" w:unhideWhenUsed="0"/>
+    <w:lsdException w:name="Medium Grid 2 Accent 1" w:semiHidden="0" w:uiPriority="68" w:unhideWhenUsed="0"/>
+    <w:lsdException w:name="Medium Grid 3 Accent 1" w:semiHidden="0" w:uiPriority="69" w:unhideWhenUsed="0"/>
+    <w:lsdException w:name="Dark List Accent 1" w:semiHidden="0" w:uiPriority="70" w:unhideWhenUsed="0"/>
+    <w:lsdException w:name="Colorful Shading Accent 1" w:semiHidden="0" w:uiPriority="71" w:unhideWhenUsed="0"/>
+    <w:lsdException w:name="Colorful List Accent 1" w:semiHidden="0" w:uiPriority="72" w:unhideWhenUsed="0"/>
+    <w:lsdException w:name="Colorful Grid Accent 1" w:semiHidden="0" w:uiPriority="73" w:unhideWhenUsed="0"/>
+    <w:lsdException w:name="Light Shading Accent 2" w:semiHidden="0" w:uiPriority="60" w:unhideWhenUsed="0"/>
+    <w:lsdException w:name="Light List Accent 2" w:semiHidden="0" w:uiPriority="61" w:unhideWhenUsed="0"/>
+    <w:lsdException w:name="Light Grid Accent 2" w:semiHidden="0" w:uiPriority="62" w:unhideWhenUsed="0"/>
+    <w:lsdException w:name="Medium Shading 1 Accent 2" w:semiHidden="0" w:uiPriority="63" w:unhideWhenUsed="0"/>
+    <w:lsdException w:name="Medium Shading 2 Accent 2" w:semiHidden="0" w:uiPriority="64" w:unhideWhenUsed="0"/>
+    <w:lsdException w:name="Medium List 1 Accent 2" w:semiHidden="0" w:uiPriority="65" w:unhideWhenUsed="0"/>
+    <w:lsdException w:name="Medium List 2 Accent 2" w:semiHidden="0" w:uiPriority="66" w:unhideWhenUsed="0"/>
+    <w:lsdException w:name="Medium Grid 1 Accent 2" w:semiHidden="0" w:uiPriority="67" w:unhideWhenUsed="0"/>
+    <w:lsdException w:name="Medium Grid 2 Accent 2" w:semiHidden="0" w:uiPriority="68" w:unhideWhenUsed="0"/>
+    <w:lsdException w:name="Medium Grid 3 Accent 2" w:semiHidden="0" w:uiPriority="69" w:unhideWhenUsed="0"/>
+    <w:lsdException w:name="Dark List Accent 2" w:semiHidden="0" w:uiPriority="70" w:unhideWhenUsed="0"/>
+    <w:lsdException w:name="Colorful Shading Accent 2" w:semiHidden="0" w:uiPriority="71" w:unhideWhenUsed="0"/>
+    <w:lsdException w:name="Colorful List Accent 2" w:semiHidden="0" w:uiPriority="72" w:unhideWhenUsed="0"/>
+    <w:lsdException w:name="Colorful Grid Accent 2" w:semiHidden="0" w:uiPriority="73" w:unhideWhenUsed="0"/>
+    <w:lsdException w:name="Light Shading Accent 3" w:semiHidden="0" w:uiPriority="60" w:unhideWhenUsed="0"/>
+    <w:lsdException w:name="Light List Accent 3" w:semiHidden="0" w:uiPriority="61" w:unhideWhenUsed="0"/>
+    <w:lsdException w:name="Light Grid Accent 3" w:semiHidden="0" w:uiPriority="62" w:unhideWhenUsed="0"/>
+    <w:lsdException w:name="Medium Shading 1 Accent 3" w:semiHidden="0" w:uiPriority="63" w:unhideWhenUsed="0"/>
+    <w:lsdException w:name="Medium Shading 2 Accent 3" w:semiHidden="0" w:uiPriority="64" w:unhideWhenUsed="0"/>
+    <w:lsdException w:name="Medium List 1 Accent 3" w:semiHidden="0" w:uiPriority="65" w:unhideWhenUsed="0"/>
+    <w:lsdException w:name="Medium List 2 Accent 3" w:semiHidden="0" w:uiPriority="66" w:unhideWhenUsed="0"/>
+    <w:lsdException w:name="Medium Grid 1 Accent 3" w:semiHidden="0" w:uiPriority="67" w:unhideWhenUsed="0"/>
+    <w:lsdException w:name="Medium Grid 2 Accent 3" w:semiHidden="0" w:uiPriority="68" w:unhideWhenUsed="0"/>
+    <w:lsdException w:name="Medium Grid 3 Accent 3" w:semiHidden="0" w:uiPriority="69" w:unhideWhenUsed="0"/>
+    <w:lsdException w:name="Dark List Accent 3" w:semiHidden="0" w:uiPriority="70" w:unhideWhenUsed="0"/>
+    <w:lsdException w:name="Colorful Shading Accent 3" w:semiHidden="0" w:uiPriority="71" w:unhideWhenUsed="0"/>
+    <w:lsdException w:name="Colorful List Accent 3" w:semiHidden="0" w:uiPriority="72" w:unhideWhenUsed="0"/>
+    <w:lsdException w:name="Colorful Grid Accent 3" w:semiHidden="0" w:uiPriority="73" w:unhideWhenUsed="0"/>
+    <w:lsdException w:name="Light Shading Accent 4" w:semiHidden="0" w:uiPriority="60" w:unhideWhenUsed="0"/>
+    <w:lsdException w:name="Light List Accent 4" w:semiHidden="0" w:uiPriority="61" w:unhideWhenUsed="0"/>
+    <w:lsdException w:name="Light Grid Accent 4" w:semiHidden="0" w:uiPriority="62" w:unhideWhenUsed="0"/>
+    <w:lsdException w:name="Medium Shading 1 Accent 4" w:semiHidden="0" w:uiPriority="63" w:unhideWhenUsed="0"/>
+    <w:lsdException w:name="Medium Shading 2 Accent 4" w:semiHidden="0" w:uiPriority="64" w:unhideWhenUsed="0"/>
+    <w:lsdException w:name="Medium List 1 Accent 4" w:semiHidden="0" w:uiPriority="65" w:unhideWhenUsed="0"/>
+    <w:lsdException w:name="Medium List 2 Accent 4" w:semiHidden="0" w:uiPriority="66" w:unhideWhenUsed="0"/>
+    <w:lsdException w:name="Medium Grid 1 Accent 4" w:semiHidden="0" w:uiPriority="67" w:unhideWhenUsed="0"/>
+    <w:lsdException w:name="Medium Grid 2 Accent 4" w:semiHidden="0" w:uiPriority="68" w:unhideWhenUsed="0"/>
+    <w:lsdException w:name="Medium Grid 3 Accent 4" w:semiHidden="0" w:uiPriority="69" w:unhideWhenUsed="0"/>
+    <w:lsdException w:name="Dark List Accent 4" w:semiHidden="0" w:uiPriority="70" w:unhideWhenUsed="0"/>
+    <w:lsdException w:name="Colorful Shading Accent 4" w:semiHidden="0" w:uiPriority="71" w:unhideWhenUsed="0"/>
+    <w:lsdException w:name="Colorful List Accent 4" w:semiHidden="0" w:uiPriority="72" w:unhideWhenUsed="0"/>
+    <w:lsdException w:name="Colorful Grid Accent 4" w:semiHidden="0" w:uiPriority="73" w:unhideWhenUsed="0"/>
+    <w:lsdException w:name="Light Shading Accent 5" w:semiHidden="0" w:uiPriority="60" w:unhideWhenUsed="0"/>
+    <w:lsdException w:name="Light List Accent 5" w:semiHidden="0" w:uiPriority="61" w:unhideWhenUsed="0"/>
+    <w:lsdException w:name="Light Grid Accent 5" w:semiHidden="0" w:uiPriority="62" w:unhideWhenUsed="0"/>
+    <w:lsdException w:name="Medium Shading 1 Accent 5" w:semiHidden="0" w:uiPriority="63" w:unhideWhenUsed="0"/>
+    <w:lsdException w:name="Medium Shading 2 Accent 5" w:semiHidden="0" w:uiPriority="64" w:unhideWhenUsed="0"/>
+    <w:lsdException w:name="Medium List 1 Accent 5" w:semiHidden="0" w:uiPriority="65" w:unhideWhenUsed="0"/>
+    <w:lsdException w:name="Medium List 2 Accent 5" w:semiHidden="0" w:uiPriority="66" w:unhideWhenUsed="0"/>
+    <w:lsdException w:name="Medium Grid 1 Accent 5" w:semiHidden="0" w:uiPriority="67" w:unhideWhenUsed="0"/>
+    <w:lsdException w:name="Medium Grid 2 Accent 5" w:semiHidden="0" w:uiPriority="68" w:unhideWhenUsed="0"/>
+    <w:lsdException w:name="Medium Grid 3 Accent 5" w:semiHidden="0" w:uiPriority="69" w:unhideWhenUsed="0"/>
+    <w:lsdException w:name="Dark List Accent 5" w:semiHidden="0" w:uiPriority="70" w:unhideWhenUsed="0"/>
+    <w:lsdException w:name="Colorful Shading Accent 5" w:semiHidden="0" w:uiPriority="71" w:unhideWhenUsed="0"/>
+    <w:lsdException w:name="Colorful List Accent 5" w:semiHidden="0" w:uiPriority="72" w:unhideWhenUsed="0"/>
+    <w:lsdException w:name="Colorful Grid Accent 5" w:semiHidden="0" w:uiPriority="73" w:unhideWhenUsed="0"/>
+    <w:lsdException w:name="Light Shading Accent 6" w:semiHidden="0" w:uiPriority="60" w:unhideWhenUsed="0"/>
+    <w:lsdException w:name="Light List Accent 6" w:semiHidden="0" w:uiPriority="61" w:unhideWhenUsed="0"/>
+    <w:lsdException w:name="Light Grid Accent 6" w:semiHidden="0" w:uiPriority="62" w:unhideWhenUsed="0"/>
+    <w:lsdException w:name="Medium Shading 1 Accent 6" w:semiHidden="0" w:uiPriority="63" w:unhideWhenUsed="0"/>
+    <w:lsdException w:name="Medium Shading 2 Accent 6" w:semiHidden="0" w:uiPriority="64" w:unhideWhenUsed="0"/>
+    <w:lsdException w:name="Medium List 1 Accent 6" w:semiHidden="0" w:uiPriority="65" w:unhideWhenUsed="0"/>
+    <w:lsdException w:name="Medium List 2 Accent 6" w:semiHidden="0" w:uiPriority="66" w:unhideWhenUsed="0"/>
+    <w:lsdException w:name="Medium Grid 1 Accent 6" w:semiHidden="0" w:uiPriority="67" w:unhideWhenUsed="0"/>
+    <w:lsdException w:name="Medium Grid 2 Accent 6" w:semiHidden="0" w:uiPriority="68" w:unhideWhenUsed="0"/>
+    <w:lsdException w:name="Medium Grid 3 Accent 6" w:semiHidden="0" w:uiPriority="69" w:unhideWhenUsed="0"/>
+    <w:lsdException w:name="Dark List Accent 6" w:semiHidden="0" w:uiPriority="70" w:unhideWhenUsed="0"/>
+    <w:lsdException w:name="Colorful Shading Accent 6" w:semiHidden="0" w:uiPriority="71" w:unhideWhenUsed="0"/>
+    <w:lsdException w:name="Colorful List Accent 6" w:semiHidden="0" w:uiPriority="72" w:unhideWhenUsed="0"/>
+    <w:lsdException w:name="Colorful Grid Accent 6" w:semiHidden="0" w:uiPriority="73" w:unhideWhenUsed="0"/>
+    <w:lsdException w:name="Subtle Emphasis" w:semiHidden="0" w:uiPriority="19" w:unhideWhenUsed="0" w:qFormat="1"/>
+    <w:lsdException w:name="Intense Emphasis" w:semiHidden="0" w:uiPriority="21" w:unhideWhenUsed="0" w:qFormat="1"/>
+    <w:lsdException w:name="Subtle Reference" w:semiHidden="0" w:uiPriority="31" w:unhideWhenUsed="0" w:qFormat="1"/>
+    <w:lsdException w:name="Intense Reference" w:semiHidden="0" w:uiPriority="32" w:unhideWhenUsed="0" w:qFormat="1"/>
+    <w:lsdException w:name="Book Title" w:semiHidden="0" w:uiPriority="33" w:unhideWhenUsed="0" w:qFormat="1"/>
+    <w:lsdException w:name="Bibliography" w:uiPriority="37"/>
+    <w:lsdException w:name="TOC Heading" w:uiPriority="39" w:qFormat="1"/>
+  </w:latentStyles>
+  <w:style w:type="paragraph" w:default="1" w:styleId="Normal">
+    <w:name w:val="Normal"/>
+    <w:qFormat/>
+  </w:style>
+  <w:style w:type="character" w:default="1" w:styleId="DefaultParagraphFont">
+    <w:name w:val="Default Paragraph Font"/>
+    <w:uiPriority w:val="1"/>
+    <w:semiHidden/>
+    <w:unhideWhenUsed/>
+  </w:style>
+  <w:style w:type="table" w:default="1" w:styleId="TableNormal">
+    <w:name w:val="Normal Table"/>
+    <w:uiPriority w:val="99"/>
+    <w:semiHidden/>
+    <w:unhideWhenUsed/>
+    <w:tblPr>
+      <w:tblInd w:w="0" w:type="dxa"/>
+      <w:tblCellMar>
+        <w:top w:w="0" w:type="dxa"/>
+        <w:left w:w="108" w:type="dxa"/>
+        <w:bottom w:w="0" w:type="dxa"/>
+        <w:right w:w="108" w:type="dxa"/>
+      </w:tblCellMar>
+    </w:tblPr>
+  </w:style>
+  <w:style w:type="numbering" w:default="1" w:styleId="NoList">
+    <w:name w:val="No List"/>
+    <w:uiPriority w:val="99"/>
+    <w:semiHidden/>
+    <w:unhideWhenUsed/>
   </w:style>
 </w:styles>
 </file>
@@ -10554,7 +10474,7 @@
 </file>
 
 <file path=customXml/itemProps2.xml><?xml version="1.0" encoding="utf-8"?>
-<ds:datastoreItem xmlns:ds="http://schemas.openxmlformats.org/officeDocument/2006/customXml" ds:itemID="{75E30FC9-4A31-4672-885F-33FBBAF18364}">
+<ds:datastoreItem xmlns:ds="http://schemas.openxmlformats.org/officeDocument/2006/customXml" ds:itemID="{32E2F2CD-B296-417E-954F-D949BCB6FFA6}">
   <ds:schemaRefs>
     <ds:schemaRef ds:uri="http://schemas.openxmlformats.org/officeDocument/2006/bibliography"/>
   </ds:schemaRefs>

</xml_diff>